<commit_message>
Updated the Iteration2/Iteration Plan.docx
</commit_message>
<xml_diff>
--- a/Deliverbles/Iteration2/Iteration Plan.docx
+++ b/Deliverbles/Iteration2/Iteration Plan.docx
@@ -6,24 +6,23 @@
       <w:pPr>
         <w:shd w:val="clear" w:color="auto" w:fill="FFFFFF"/>
         <w:spacing w:before="240" w:after="240" w:line="240" w:lineRule="auto"/>
+        <w:jc w:val="center"/>
         <w:outlineLvl w:val="2"/>
         <w:rPr>
-          <w:rFonts w:ascii="inherit" w:eastAsia="Times New Roman" w:hAnsi="inherit" w:cs="Helvetica"/>
+          <w:rFonts w:eastAsia="Times New Roman" w:cs="Helvetica"/>
           <w:b/>
           <w:bCs/>
-          <w:color w:val="444444"/>
-          <w:sz w:val="21"/>
-          <w:szCs w:val="21"/>
-        </w:rPr>
-      </w:pPr>
-      <w:r>
-        <w:rPr>
-          <w:rFonts w:ascii="inherit" w:eastAsia="Times New Roman" w:hAnsi="inherit" w:cs="Helvetica"/>
+          <w:sz w:val="32"/>
+          <w:szCs w:val="32"/>
+        </w:rPr>
+      </w:pPr>
+      <w:r>
+        <w:rPr>
+          <w:rFonts w:eastAsia="Times New Roman" w:cs="Helvetica"/>
           <w:b/>
           <w:bCs/>
-          <w:color w:val="444444"/>
-          <w:sz w:val="21"/>
-          <w:szCs w:val="21"/>
+          <w:sz w:val="32"/>
+          <w:szCs w:val="32"/>
         </w:rPr>
         <w:t>Iteration Plan</w:t>
       </w:r>
@@ -33,152 +32,1780 @@
         <w:shd w:val="clear" w:color="auto" w:fill="FFFFFF"/>
         <w:spacing w:after="0" w:line="240" w:lineRule="auto"/>
         <w:rPr>
-          <w:rFonts w:ascii="inherit" w:eastAsia="Times New Roman" w:hAnsi="inherit" w:cs="Helvetica"/>
-          <w:color w:val="444444"/>
-          <w:sz w:val="20"/>
-          <w:szCs w:val="20"/>
-        </w:rPr>
-      </w:pPr>
-      <w:r>
-        <w:rPr>
-          <w:rFonts w:ascii="inherit" w:eastAsia="Times New Roman" w:hAnsi="inherit" w:cs="Helvetica"/>
+          <w:rFonts w:eastAsia="Times New Roman" w:cs="Helvetica"/>
+          <w:sz w:val="28"/>
+          <w:szCs w:val="28"/>
+          <w:bdr w:val="none" w:sz="0" w:space="0" w:color="auto" w:frame="1"/>
+        </w:rPr>
+      </w:pPr>
+      <w:r>
+        <w:rPr>
+          <w:rFonts w:eastAsia="Times New Roman" w:cs="Helvetica"/>
+          <w:sz w:val="28"/>
+          <w:szCs w:val="28"/>
+          <w:bdr w:val="none" w:sz="0" w:space="0" w:color="auto" w:frame="1"/>
+        </w:rPr>
+        <w:t>High level objectives</w:t>
+      </w:r>
+    </w:p>
+    <w:p>
+      <w:pPr>
+        <w:shd w:val="clear" w:color="auto" w:fill="FFFFFF"/>
+        <w:spacing w:after="0" w:line="240" w:lineRule="auto"/>
+        <w:ind w:left="1080"/>
+        <w:rPr>
+          <w:rFonts w:eastAsia="Times New Roman" w:cs="Helvetica"/>
+        </w:rPr>
+      </w:pPr>
+    </w:p>
+    <w:p>
+      <w:pPr>
+        <w:numPr>
+          <w:ilvl w:val="0"/>
+          <w:numId w:val="1"/>
+        </w:numPr>
+        <w:shd w:val="clear" w:color="auto" w:fill="FFFFFF"/>
+        <w:spacing w:after="0" w:line="240" w:lineRule="auto"/>
+        <w:rPr>
+          <w:rFonts w:eastAsia="Times New Roman" w:cs="Helvetica"/>
+        </w:rPr>
+      </w:pPr>
+      <w:r>
+        <w:rPr>
+          <w:rFonts w:eastAsia="Times New Roman" w:cs="Helvetica"/>
+        </w:rPr>
+        <w:t>Update Vision Statement</w:t>
+      </w:r>
+      <w:r>
+        <w:rPr>
+          <w:rFonts w:eastAsia="Times New Roman" w:cs="Helvetica"/>
+        </w:rPr>
+        <w:t>,</w:t>
+      </w:r>
+      <w:r>
+        <w:rPr>
+          <w:rFonts w:eastAsia="Times New Roman" w:cs="Helvetica"/>
+        </w:rPr>
+        <w:t xml:space="preserve"> System Sequence Diagram</w:t>
+      </w:r>
+      <w:r>
+        <w:rPr>
+          <w:rFonts w:eastAsia="Times New Roman" w:cs="Helvetica"/>
+        </w:rPr>
+        <w:t>, and Design Document</w:t>
+      </w:r>
+      <w:r>
+        <w:rPr>
+          <w:rFonts w:eastAsia="Times New Roman" w:cs="Helvetica"/>
+        </w:rPr>
+        <w:t xml:space="preserve"> to be current and to fix issues based on feedback from previous iteration</w:t>
+      </w:r>
+    </w:p>
+    <w:p>
+      <w:pPr>
+        <w:numPr>
+          <w:ilvl w:val="0"/>
+          <w:numId w:val="1"/>
+        </w:numPr>
+        <w:shd w:val="clear" w:color="auto" w:fill="FFFFFF"/>
+        <w:spacing w:after="0" w:line="240" w:lineRule="auto"/>
+        <w:rPr>
+          <w:rFonts w:eastAsia="Times New Roman" w:cs="Helvetica"/>
+        </w:rPr>
+      </w:pPr>
+      <w:r>
+        <w:rPr>
+          <w:rFonts w:eastAsia="Times New Roman" w:cs="Helvetica"/>
+        </w:rPr>
+        <w:t xml:space="preserve">Add to </w:t>
+      </w:r>
+      <w:r>
+        <w:rPr>
+          <w:rFonts w:eastAsia="Times New Roman" w:cs="Helvetica"/>
+        </w:rPr>
+        <w:t>Use Case Model and Design Documents for the additional use cases that are being implemented</w:t>
+      </w:r>
+    </w:p>
+    <w:p>
+      <w:pPr>
+        <w:numPr>
+          <w:ilvl w:val="0"/>
+          <w:numId w:val="1"/>
+        </w:numPr>
+        <w:shd w:val="clear" w:color="auto" w:fill="FFFFFF"/>
+        <w:spacing w:after="0" w:line="240" w:lineRule="auto"/>
+        <w:rPr>
+          <w:rFonts w:eastAsia="Times New Roman" w:cs="Helvetica"/>
+        </w:rPr>
+      </w:pPr>
+      <w:r>
+        <w:rPr>
+          <w:rFonts w:eastAsia="Times New Roman" w:cs="Helvetica"/>
+        </w:rPr>
+        <w:t>Implement 80% of the use cases in code and create a working demo</w:t>
+      </w:r>
+    </w:p>
+    <w:p>
+      <w:pPr>
+        <w:numPr>
+          <w:ilvl w:val="0"/>
+          <w:numId w:val="1"/>
+        </w:numPr>
+        <w:shd w:val="clear" w:color="auto" w:fill="FFFFFF"/>
+        <w:spacing w:after="0" w:line="240" w:lineRule="auto"/>
+        <w:rPr>
+          <w:rFonts w:eastAsia="Times New Roman" w:cs="Helvetica"/>
+        </w:rPr>
+      </w:pPr>
+      <w:r>
+        <w:rPr>
+          <w:rFonts w:eastAsia="Times New Roman" w:cs="Helvetica"/>
+        </w:rPr>
+        <w:t>Create an iteration plan and deployment document</w:t>
+      </w:r>
+    </w:p>
+    <w:p>
+      <w:pPr>
+        <w:shd w:val="clear" w:color="auto" w:fill="FFFFFF"/>
+        <w:spacing w:after="0" w:line="240" w:lineRule="auto"/>
+        <w:ind w:left="1080"/>
+        <w:rPr>
+          <w:rFonts w:eastAsia="Times New Roman" w:cs="Helvetica"/>
+        </w:rPr>
+      </w:pPr>
+    </w:p>
+    <w:p>
+      <w:pPr>
+        <w:shd w:val="clear" w:color="auto" w:fill="FFFFFF"/>
+        <w:spacing w:after="0" w:line="240" w:lineRule="auto"/>
+        <w:rPr>
+          <w:rFonts w:eastAsia="Times New Roman" w:cs="Helvetica"/>
+          <w:sz w:val="28"/>
+          <w:szCs w:val="28"/>
+        </w:rPr>
+      </w:pPr>
+      <w:r>
+        <w:rPr>
+          <w:rFonts w:eastAsia="Times New Roman" w:cs="Helvetica"/>
+          <w:sz w:val="28"/>
+          <w:szCs w:val="28"/>
+          <w:bdr w:val="none" w:sz="0" w:space="0" w:color="auto" w:frame="1"/>
+        </w:rPr>
+        <w:t>List</w:t>
+      </w:r>
+      <w:r>
+        <w:rPr>
+          <w:rFonts w:eastAsia="Times New Roman" w:cs="Helvetica"/>
+          <w:sz w:val="28"/>
+          <w:szCs w:val="28"/>
+          <w:bdr w:val="none" w:sz="0" w:space="0" w:color="auto" w:frame="1"/>
+        </w:rPr>
+        <w:t xml:space="preserve"> of work items with assignments</w:t>
+      </w:r>
+    </w:p>
+    <w:p>
+      <w:pPr>
+        <w:pStyle w:val="ListParagraph"/>
+        <w:shd w:val="clear" w:color="auto" w:fill="FFFFFF"/>
+        <w:ind w:left="1080"/>
+        <w:rPr>
+          <w:rFonts w:asciiTheme="minorHAnsi" w:hAnsiTheme="minorHAnsi"/>
+          <w:sz w:val="22"/>
+          <w:szCs w:val="22"/>
+        </w:rPr>
+      </w:pPr>
+    </w:p>
+    <w:p>
+      <w:pPr>
+        <w:pStyle w:val="ListParagraph"/>
+        <w:numPr>
+          <w:ilvl w:val="0"/>
+          <w:numId w:val="3"/>
+        </w:numPr>
+        <w:shd w:val="clear" w:color="auto" w:fill="FFFFFF"/>
+        <w:rPr>
+          <w:rFonts w:asciiTheme="minorHAnsi" w:hAnsiTheme="minorHAnsi"/>
+          <w:sz w:val="22"/>
+          <w:szCs w:val="22"/>
+        </w:rPr>
+      </w:pPr>
+      <w:r>
+        <w:rPr>
+          <w:rFonts w:asciiTheme="minorHAnsi" w:hAnsiTheme="minorHAnsi"/>
+          <w:sz w:val="22"/>
+          <w:szCs w:val="22"/>
+          <w:bdr w:val="none" w:sz="0" w:space="0" w:color="auto" w:frame="1"/>
+        </w:rPr>
+        <w:t>Update the</w:t>
+      </w:r>
+      <w:r>
+        <w:rPr>
+          <w:rFonts w:asciiTheme="minorHAnsi" w:hAnsiTheme="minorHAnsi"/>
+          <w:sz w:val="22"/>
+          <w:szCs w:val="22"/>
+          <w:bdr w:val="none" w:sz="0" w:space="0" w:color="auto" w:frame="1"/>
+        </w:rPr>
+        <w:t xml:space="preserve"> Vision</w:t>
+      </w:r>
+      <w:r>
+        <w:rPr>
+          <w:rFonts w:asciiTheme="minorHAnsi" w:hAnsiTheme="minorHAnsi"/>
+          <w:sz w:val="22"/>
+          <w:szCs w:val="22"/>
+          <w:bdr w:val="none" w:sz="0" w:space="0" w:color="auto" w:frame="1"/>
+        </w:rPr>
+        <w:t xml:space="preserve"> Statement – </w:t>
+      </w:r>
+      <w:r>
+        <w:rPr>
+          <w:rFonts w:asciiTheme="minorHAnsi" w:hAnsiTheme="minorHAnsi"/>
+          <w:sz w:val="22"/>
+          <w:szCs w:val="22"/>
+          <w:bdr w:val="none" w:sz="0" w:space="0" w:color="auto" w:frame="1"/>
+        </w:rPr>
+        <w:t xml:space="preserve">Assigned to: </w:t>
+      </w:r>
+      <w:proofErr w:type="spellStart"/>
+      <w:r>
+        <w:rPr>
+          <w:rFonts w:asciiTheme="minorHAnsi" w:hAnsiTheme="minorHAnsi"/>
+          <w:b/>
+          <w:sz w:val="22"/>
+          <w:szCs w:val="22"/>
+          <w:bdr w:val="none" w:sz="0" w:space="0" w:color="auto" w:frame="1"/>
+        </w:rPr>
+        <w:t>Hadi</w:t>
+      </w:r>
+      <w:proofErr w:type="spellEnd"/>
+      <w:r>
+        <w:rPr>
+          <w:rFonts w:asciiTheme="minorHAnsi" w:hAnsiTheme="minorHAnsi"/>
+          <w:b/>
+          <w:sz w:val="22"/>
+          <w:szCs w:val="22"/>
+          <w:bdr w:val="none" w:sz="0" w:space="0" w:color="auto" w:frame="1"/>
+        </w:rPr>
+        <w:t xml:space="preserve"> and Philip</w:t>
+      </w:r>
+    </w:p>
+    <w:p>
+      <w:pPr>
+        <w:pStyle w:val="ListParagraph"/>
+        <w:numPr>
+          <w:ilvl w:val="0"/>
+          <w:numId w:val="3"/>
+        </w:numPr>
+        <w:shd w:val="clear" w:color="auto" w:fill="FFFFFF"/>
+        <w:rPr>
+          <w:rFonts w:asciiTheme="minorHAnsi" w:hAnsiTheme="minorHAnsi"/>
+          <w:sz w:val="22"/>
+          <w:szCs w:val="22"/>
+        </w:rPr>
+      </w:pPr>
+      <w:r>
+        <w:rPr>
+          <w:rFonts w:asciiTheme="minorHAnsi" w:hAnsiTheme="minorHAnsi"/>
+          <w:sz w:val="22"/>
+          <w:szCs w:val="22"/>
+          <w:bdr w:val="none" w:sz="0" w:space="0" w:color="auto" w:frame="1"/>
+        </w:rPr>
+        <w:t>Update the</w:t>
+      </w:r>
+      <w:r>
+        <w:rPr>
+          <w:rFonts w:asciiTheme="minorHAnsi" w:hAnsiTheme="minorHAnsi"/>
+          <w:sz w:val="22"/>
+          <w:szCs w:val="22"/>
+          <w:bdr w:val="none" w:sz="0" w:space="0" w:color="auto" w:frame="1"/>
+        </w:rPr>
+        <w:t xml:space="preserve"> Use Case Model to </w:t>
+      </w:r>
+      <w:r>
+        <w:rPr>
+          <w:rFonts w:asciiTheme="minorHAnsi" w:hAnsiTheme="minorHAnsi"/>
+          <w:sz w:val="22"/>
+          <w:szCs w:val="22"/>
+          <w:bdr w:val="none" w:sz="0" w:space="0" w:color="auto" w:frame="1"/>
+        </w:rPr>
+        <w:t>include use cases that are being implemented in Iteration 2</w:t>
+      </w:r>
+    </w:p>
+    <w:p>
+      <w:pPr>
+        <w:pStyle w:val="ListParagraph"/>
+        <w:numPr>
+          <w:ilvl w:val="1"/>
+          <w:numId w:val="3"/>
+        </w:numPr>
+        <w:shd w:val="clear" w:color="auto" w:fill="FFFFFF"/>
+        <w:rPr>
+          <w:rFonts w:asciiTheme="minorHAnsi" w:hAnsiTheme="minorHAnsi"/>
+          <w:sz w:val="22"/>
+          <w:szCs w:val="22"/>
+        </w:rPr>
+      </w:pPr>
+      <w:r>
+        <w:rPr>
+          <w:rFonts w:asciiTheme="minorHAnsi" w:hAnsiTheme="minorHAnsi"/>
+          <w:sz w:val="22"/>
+          <w:szCs w:val="22"/>
+        </w:rPr>
+        <w:t xml:space="preserve">Login/ Register </w:t>
+      </w:r>
+      <w:r>
+        <w:rPr>
+          <w:rFonts w:asciiTheme="minorHAnsi" w:hAnsiTheme="minorHAnsi"/>
+          <w:sz w:val="22"/>
+          <w:szCs w:val="22"/>
+        </w:rPr>
+        <w:t xml:space="preserve">- </w:t>
+      </w:r>
+      <w:r>
+        <w:rPr>
+          <w:rFonts w:asciiTheme="minorHAnsi" w:hAnsiTheme="minorHAnsi"/>
+          <w:sz w:val="22"/>
+          <w:szCs w:val="22"/>
+          <w:bdr w:val="none" w:sz="0" w:space="0" w:color="auto" w:frame="1"/>
+        </w:rPr>
+        <w:t xml:space="preserve">Assigned to: </w:t>
+      </w:r>
+      <w:r>
+        <w:rPr>
+          <w:rFonts w:asciiTheme="minorHAnsi" w:hAnsiTheme="minorHAnsi"/>
+          <w:b/>
+          <w:sz w:val="22"/>
+          <w:szCs w:val="22"/>
+        </w:rPr>
+        <w:t>Rachel</w:t>
+      </w:r>
+    </w:p>
+    <w:p>
+      <w:pPr>
+        <w:pStyle w:val="ListParagraph"/>
+        <w:numPr>
+          <w:ilvl w:val="1"/>
+          <w:numId w:val="3"/>
+        </w:numPr>
+        <w:shd w:val="clear" w:color="auto" w:fill="FFFFFF"/>
+        <w:rPr>
+          <w:rFonts w:asciiTheme="minorHAnsi" w:hAnsiTheme="minorHAnsi"/>
+          <w:sz w:val="22"/>
+          <w:szCs w:val="22"/>
+        </w:rPr>
+      </w:pPr>
+      <w:r>
+        <w:rPr>
+          <w:rFonts w:asciiTheme="minorHAnsi" w:hAnsiTheme="minorHAnsi"/>
+          <w:sz w:val="22"/>
+          <w:szCs w:val="22"/>
+        </w:rPr>
+        <w:t xml:space="preserve">Update profile (By user or admin) - </w:t>
+      </w:r>
+      <w:r>
+        <w:rPr>
+          <w:rFonts w:asciiTheme="minorHAnsi" w:hAnsiTheme="minorHAnsi"/>
+          <w:sz w:val="22"/>
+          <w:szCs w:val="22"/>
+          <w:bdr w:val="none" w:sz="0" w:space="0" w:color="auto" w:frame="1"/>
+        </w:rPr>
+        <w:t xml:space="preserve">Assigned to: </w:t>
+      </w:r>
+      <w:r>
+        <w:rPr>
+          <w:rFonts w:asciiTheme="minorHAnsi" w:hAnsiTheme="minorHAnsi"/>
+          <w:b/>
+          <w:sz w:val="22"/>
+          <w:szCs w:val="22"/>
+        </w:rPr>
+        <w:t>Rachel</w:t>
+      </w:r>
+    </w:p>
+    <w:p>
+      <w:pPr>
+        <w:pStyle w:val="ListParagraph"/>
+        <w:numPr>
+          <w:ilvl w:val="1"/>
+          <w:numId w:val="3"/>
+        </w:numPr>
+        <w:shd w:val="clear" w:color="auto" w:fill="FFFFFF"/>
+        <w:rPr>
+          <w:rFonts w:asciiTheme="minorHAnsi" w:hAnsiTheme="minorHAnsi"/>
+          <w:sz w:val="22"/>
+          <w:szCs w:val="22"/>
+        </w:rPr>
+      </w:pPr>
+      <w:r>
+        <w:rPr>
+          <w:rFonts w:asciiTheme="minorHAnsi" w:hAnsiTheme="minorHAnsi"/>
+          <w:sz w:val="22"/>
+          <w:szCs w:val="22"/>
+        </w:rPr>
+        <w:t xml:space="preserve">Delete profile (By user or admin) - </w:t>
+      </w:r>
+      <w:r>
+        <w:rPr>
+          <w:rFonts w:asciiTheme="minorHAnsi" w:hAnsiTheme="minorHAnsi"/>
+          <w:sz w:val="22"/>
+          <w:szCs w:val="22"/>
+          <w:bdr w:val="none" w:sz="0" w:space="0" w:color="auto" w:frame="1"/>
+        </w:rPr>
+        <w:t xml:space="preserve">Assigned to: </w:t>
+      </w:r>
+      <w:r>
+        <w:rPr>
+          <w:rFonts w:asciiTheme="minorHAnsi" w:hAnsiTheme="minorHAnsi"/>
+          <w:b/>
+          <w:sz w:val="22"/>
+          <w:szCs w:val="22"/>
+        </w:rPr>
+        <w:t>Rachel</w:t>
+      </w:r>
+    </w:p>
+    <w:p>
+      <w:pPr>
+        <w:pStyle w:val="ListParagraph"/>
+        <w:numPr>
+          <w:ilvl w:val="1"/>
+          <w:numId w:val="3"/>
+        </w:numPr>
+        <w:shd w:val="clear" w:color="auto" w:fill="FFFFFF"/>
+        <w:rPr>
+          <w:rFonts w:asciiTheme="minorHAnsi" w:hAnsiTheme="minorHAnsi"/>
+          <w:sz w:val="22"/>
+          <w:szCs w:val="22"/>
+        </w:rPr>
+      </w:pPr>
+      <w:r>
+        <w:rPr>
+          <w:rFonts w:asciiTheme="minorHAnsi" w:hAnsiTheme="minorHAnsi"/>
+          <w:sz w:val="22"/>
+          <w:szCs w:val="22"/>
+        </w:rPr>
+        <w:t xml:space="preserve">Update item (price, name or image) </w:t>
+      </w:r>
+      <w:r>
+        <w:rPr>
+          <w:rFonts w:asciiTheme="minorHAnsi" w:hAnsiTheme="minorHAnsi"/>
+          <w:sz w:val="22"/>
+          <w:szCs w:val="22"/>
+        </w:rPr>
+        <w:t xml:space="preserve">- </w:t>
+      </w:r>
+      <w:r>
+        <w:rPr>
+          <w:rFonts w:asciiTheme="minorHAnsi" w:hAnsiTheme="minorHAnsi"/>
+          <w:sz w:val="22"/>
+          <w:szCs w:val="22"/>
+          <w:bdr w:val="none" w:sz="0" w:space="0" w:color="auto" w:frame="1"/>
+        </w:rPr>
+        <w:t xml:space="preserve">Assigned to: </w:t>
+      </w:r>
+      <w:proofErr w:type="spellStart"/>
+      <w:r>
+        <w:rPr>
+          <w:rFonts w:asciiTheme="minorHAnsi" w:hAnsiTheme="minorHAnsi"/>
+          <w:b/>
+          <w:sz w:val="22"/>
+          <w:szCs w:val="22"/>
+        </w:rPr>
+        <w:t>Hadi</w:t>
+      </w:r>
+      <w:proofErr w:type="spellEnd"/>
+    </w:p>
+    <w:p>
+      <w:pPr>
+        <w:pStyle w:val="ListParagraph"/>
+        <w:numPr>
+          <w:ilvl w:val="1"/>
+          <w:numId w:val="3"/>
+        </w:numPr>
+        <w:shd w:val="clear" w:color="auto" w:fill="FFFFFF"/>
+        <w:rPr>
+          <w:rFonts w:asciiTheme="minorHAnsi" w:hAnsiTheme="minorHAnsi"/>
+          <w:sz w:val="22"/>
+          <w:szCs w:val="22"/>
+        </w:rPr>
+      </w:pPr>
+      <w:r>
+        <w:rPr>
+          <w:rFonts w:asciiTheme="minorHAnsi" w:hAnsiTheme="minorHAnsi"/>
+          <w:sz w:val="22"/>
+          <w:szCs w:val="22"/>
+        </w:rPr>
+        <w:t>Delete item</w:t>
+      </w:r>
+      <w:r>
+        <w:rPr>
+          <w:rFonts w:asciiTheme="minorHAnsi" w:hAnsiTheme="minorHAnsi"/>
+          <w:sz w:val="22"/>
+          <w:szCs w:val="22"/>
+        </w:rPr>
+        <w:t xml:space="preserve"> </w:t>
+      </w:r>
+      <w:r>
+        <w:rPr>
+          <w:rFonts w:asciiTheme="minorHAnsi" w:hAnsiTheme="minorHAnsi"/>
+          <w:sz w:val="22"/>
+          <w:szCs w:val="22"/>
+        </w:rPr>
+        <w:t xml:space="preserve">- </w:t>
+      </w:r>
+      <w:r>
+        <w:rPr>
+          <w:rFonts w:asciiTheme="minorHAnsi" w:hAnsiTheme="minorHAnsi"/>
+          <w:sz w:val="22"/>
+          <w:szCs w:val="22"/>
+          <w:bdr w:val="none" w:sz="0" w:space="0" w:color="auto" w:frame="1"/>
+        </w:rPr>
+        <w:t xml:space="preserve">Assigned to: </w:t>
+      </w:r>
+      <w:proofErr w:type="spellStart"/>
+      <w:r>
+        <w:rPr>
+          <w:rFonts w:asciiTheme="minorHAnsi" w:hAnsiTheme="minorHAnsi"/>
+          <w:b/>
+          <w:sz w:val="22"/>
+          <w:szCs w:val="22"/>
+        </w:rPr>
+        <w:t>Hadi</w:t>
+      </w:r>
+      <w:proofErr w:type="spellEnd"/>
+    </w:p>
+    <w:p>
+      <w:pPr>
+        <w:pStyle w:val="ListParagraph"/>
+        <w:numPr>
+          <w:ilvl w:val="0"/>
+          <w:numId w:val="3"/>
+        </w:numPr>
+        <w:shd w:val="clear" w:color="auto" w:fill="FFFFFF"/>
+        <w:rPr>
+          <w:rFonts w:asciiTheme="minorHAnsi" w:hAnsiTheme="minorHAnsi"/>
+          <w:sz w:val="22"/>
+          <w:szCs w:val="22"/>
+        </w:rPr>
+      </w:pPr>
+      <w:r>
+        <w:rPr>
+          <w:rFonts w:asciiTheme="minorHAnsi" w:hAnsiTheme="minorHAnsi"/>
+          <w:sz w:val="22"/>
+          <w:szCs w:val="22"/>
+          <w:bdr w:val="none" w:sz="0" w:space="0" w:color="auto" w:frame="1"/>
+        </w:rPr>
+        <w:t>Up</w:t>
+      </w:r>
+      <w:r>
+        <w:rPr>
+          <w:rFonts w:asciiTheme="minorHAnsi" w:hAnsiTheme="minorHAnsi"/>
+          <w:sz w:val="22"/>
+          <w:szCs w:val="22"/>
+          <w:bdr w:val="none" w:sz="0" w:space="0" w:color="auto" w:frame="1"/>
+        </w:rPr>
+        <w:t>date</w:t>
+      </w:r>
+      <w:r>
+        <w:rPr>
+          <w:rFonts w:asciiTheme="minorHAnsi" w:hAnsiTheme="minorHAnsi"/>
+          <w:sz w:val="22"/>
+          <w:szCs w:val="22"/>
+          <w:bdr w:val="none" w:sz="0" w:space="0" w:color="auto" w:frame="1"/>
+        </w:rPr>
+        <w:t xml:space="preserve"> the System Sequence Diagrams</w:t>
+      </w:r>
+      <w:r>
+        <w:rPr>
+          <w:rFonts w:asciiTheme="minorHAnsi" w:hAnsiTheme="minorHAnsi"/>
+          <w:sz w:val="22"/>
+          <w:szCs w:val="22"/>
+          <w:bdr w:val="none" w:sz="0" w:space="0" w:color="auto" w:frame="1"/>
+        </w:rPr>
+        <w:t xml:space="preserve"> </w:t>
+      </w:r>
+      <w:r>
+        <w:rPr>
+          <w:rFonts w:asciiTheme="minorHAnsi" w:hAnsiTheme="minorHAnsi"/>
+          <w:sz w:val="22"/>
+          <w:szCs w:val="22"/>
+          <w:bdr w:val="none" w:sz="0" w:space="0" w:color="auto" w:frame="1"/>
+        </w:rPr>
+        <w:t xml:space="preserve">– </w:t>
+      </w:r>
+      <w:r>
+        <w:rPr>
+          <w:rFonts w:asciiTheme="minorHAnsi" w:hAnsiTheme="minorHAnsi"/>
+          <w:sz w:val="22"/>
+          <w:szCs w:val="22"/>
+          <w:bdr w:val="none" w:sz="0" w:space="0" w:color="auto" w:frame="1"/>
+        </w:rPr>
+        <w:t xml:space="preserve">Assigned to: </w:t>
+      </w:r>
+      <w:proofErr w:type="spellStart"/>
+      <w:r>
+        <w:rPr>
+          <w:rFonts w:asciiTheme="minorHAnsi" w:hAnsiTheme="minorHAnsi"/>
+          <w:b/>
+          <w:sz w:val="22"/>
+          <w:szCs w:val="22"/>
+          <w:bdr w:val="none" w:sz="0" w:space="0" w:color="auto" w:frame="1"/>
+        </w:rPr>
+        <w:t>Hadi</w:t>
+      </w:r>
+      <w:proofErr w:type="spellEnd"/>
+    </w:p>
+    <w:p>
+      <w:pPr>
+        <w:pStyle w:val="ListParagraph"/>
+        <w:numPr>
+          <w:ilvl w:val="0"/>
+          <w:numId w:val="3"/>
+        </w:numPr>
+        <w:shd w:val="clear" w:color="auto" w:fill="FFFFFF"/>
+        <w:rPr>
+          <w:rFonts w:asciiTheme="minorHAnsi" w:hAnsiTheme="minorHAnsi"/>
+          <w:sz w:val="22"/>
+          <w:szCs w:val="22"/>
+        </w:rPr>
+      </w:pPr>
+      <w:r>
+        <w:rPr>
+          <w:rFonts w:asciiTheme="minorHAnsi" w:hAnsiTheme="minorHAnsi"/>
+          <w:sz w:val="22"/>
+          <w:szCs w:val="22"/>
+          <w:bdr w:val="none" w:sz="0" w:space="0" w:color="auto" w:frame="1"/>
+        </w:rPr>
+        <w:t>Create</w:t>
+      </w:r>
+      <w:r>
+        <w:rPr>
+          <w:rFonts w:asciiTheme="minorHAnsi" w:hAnsiTheme="minorHAnsi"/>
+          <w:sz w:val="22"/>
+          <w:szCs w:val="22"/>
+          <w:bdr w:val="none" w:sz="0" w:space="0" w:color="auto" w:frame="1"/>
+        </w:rPr>
+        <w:t xml:space="preserve"> an Iteration Plan</w:t>
+      </w:r>
+      <w:r>
+        <w:rPr>
+          <w:rFonts w:asciiTheme="minorHAnsi" w:hAnsiTheme="minorHAnsi"/>
+          <w:sz w:val="22"/>
+          <w:szCs w:val="22"/>
+          <w:bdr w:val="none" w:sz="0" w:space="0" w:color="auto" w:frame="1"/>
+        </w:rPr>
+        <w:t xml:space="preserve"> </w:t>
+      </w:r>
+      <w:r>
+        <w:rPr>
+          <w:rFonts w:asciiTheme="minorHAnsi" w:hAnsiTheme="minorHAnsi"/>
+          <w:sz w:val="22"/>
+          <w:szCs w:val="22"/>
+          <w:bdr w:val="none" w:sz="0" w:space="0" w:color="auto" w:frame="1"/>
+        </w:rPr>
+        <w:t xml:space="preserve">– </w:t>
+      </w:r>
+      <w:r>
+        <w:rPr>
+          <w:rFonts w:asciiTheme="minorHAnsi" w:hAnsiTheme="minorHAnsi"/>
+          <w:sz w:val="22"/>
+          <w:szCs w:val="22"/>
+          <w:bdr w:val="none" w:sz="0" w:space="0" w:color="auto" w:frame="1"/>
+        </w:rPr>
+        <w:t xml:space="preserve">Assigned to: </w:t>
+      </w:r>
+      <w:r>
+        <w:rPr>
+          <w:rFonts w:asciiTheme="minorHAnsi" w:hAnsiTheme="minorHAnsi"/>
+          <w:b/>
+          <w:sz w:val="22"/>
+          <w:szCs w:val="22"/>
+        </w:rPr>
+        <w:t>Rachel</w:t>
+      </w:r>
+    </w:p>
+    <w:p>
+      <w:pPr>
+        <w:pStyle w:val="ListParagraph"/>
+        <w:numPr>
+          <w:ilvl w:val="0"/>
+          <w:numId w:val="3"/>
+        </w:numPr>
+        <w:shd w:val="clear" w:color="auto" w:fill="FFFFFF"/>
+        <w:rPr>
+          <w:rFonts w:asciiTheme="minorHAnsi" w:hAnsiTheme="minorHAnsi"/>
+          <w:sz w:val="22"/>
+          <w:szCs w:val="22"/>
+        </w:rPr>
+      </w:pPr>
+      <w:r>
+        <w:rPr>
+          <w:rFonts w:asciiTheme="minorHAnsi" w:hAnsiTheme="minorHAnsi"/>
+          <w:sz w:val="22"/>
+          <w:szCs w:val="22"/>
+          <w:bdr w:val="none" w:sz="0" w:space="0" w:color="auto" w:frame="1"/>
+        </w:rPr>
+        <w:t>U</w:t>
+      </w:r>
+      <w:r>
+        <w:rPr>
+          <w:rFonts w:asciiTheme="minorHAnsi" w:hAnsiTheme="minorHAnsi"/>
+          <w:sz w:val="22"/>
+          <w:szCs w:val="22"/>
+          <w:bdr w:val="none" w:sz="0" w:space="0" w:color="auto" w:frame="1"/>
+        </w:rPr>
+        <w:t xml:space="preserve">pdate </w:t>
+      </w:r>
+      <w:r>
+        <w:rPr>
+          <w:rFonts w:asciiTheme="minorHAnsi" w:hAnsiTheme="minorHAnsi"/>
+          <w:sz w:val="22"/>
+          <w:szCs w:val="22"/>
+          <w:bdr w:val="none" w:sz="0" w:space="0" w:color="auto" w:frame="1"/>
+        </w:rPr>
+        <w:t xml:space="preserve">the Design Document to </w:t>
+      </w:r>
+      <w:r>
+        <w:rPr>
+          <w:rFonts w:asciiTheme="minorHAnsi" w:hAnsiTheme="minorHAnsi"/>
+          <w:sz w:val="22"/>
+          <w:szCs w:val="22"/>
+          <w:bdr w:val="none" w:sz="0" w:space="0" w:color="auto" w:frame="1"/>
+        </w:rPr>
+        <w:t>include sequence and class diagrams for iteration 2.  Also include an explanation of the diagrams, including the GRASP patterns used</w:t>
+      </w:r>
+      <w:r>
+        <w:rPr>
+          <w:rFonts w:asciiTheme="minorHAnsi" w:hAnsiTheme="minorHAnsi"/>
+          <w:sz w:val="22"/>
+          <w:szCs w:val="22"/>
+          <w:bdr w:val="none" w:sz="0" w:space="0" w:color="auto" w:frame="1"/>
+        </w:rPr>
+        <w:t xml:space="preserve"> –</w:t>
+      </w:r>
+    </w:p>
+    <w:p>
+      <w:pPr>
+        <w:pStyle w:val="ListParagraph"/>
+        <w:numPr>
+          <w:ilvl w:val="1"/>
+          <w:numId w:val="3"/>
+        </w:numPr>
+        <w:shd w:val="clear" w:color="auto" w:fill="FFFFFF"/>
+        <w:rPr>
+          <w:rFonts w:asciiTheme="minorHAnsi" w:hAnsiTheme="minorHAnsi"/>
+          <w:sz w:val="22"/>
+          <w:szCs w:val="22"/>
+        </w:rPr>
+      </w:pPr>
+      <w:r>
+        <w:rPr>
+          <w:rFonts w:asciiTheme="minorHAnsi" w:hAnsiTheme="minorHAnsi"/>
+          <w:sz w:val="22"/>
+          <w:szCs w:val="22"/>
+        </w:rPr>
+        <w:t xml:space="preserve">Sequence Diagrams  - </w:t>
+      </w:r>
+      <w:r>
+        <w:rPr>
+          <w:rFonts w:asciiTheme="minorHAnsi" w:hAnsiTheme="minorHAnsi"/>
+          <w:sz w:val="22"/>
+          <w:szCs w:val="22"/>
+          <w:bdr w:val="none" w:sz="0" w:space="0" w:color="auto" w:frame="1"/>
+        </w:rPr>
+        <w:t xml:space="preserve">Assigned to: </w:t>
+      </w:r>
+      <w:proofErr w:type="spellStart"/>
+      <w:r>
+        <w:rPr>
+          <w:rFonts w:asciiTheme="minorHAnsi" w:hAnsiTheme="minorHAnsi"/>
+          <w:b/>
+          <w:sz w:val="22"/>
+          <w:szCs w:val="22"/>
+        </w:rPr>
+        <w:t>Hadi</w:t>
+      </w:r>
+      <w:proofErr w:type="spellEnd"/>
+      <w:r>
+        <w:rPr>
+          <w:rFonts w:asciiTheme="minorHAnsi" w:hAnsiTheme="minorHAnsi"/>
+          <w:sz w:val="22"/>
+          <w:szCs w:val="22"/>
+        </w:rPr>
+        <w:t xml:space="preserve"> </w:t>
+      </w:r>
+    </w:p>
+    <w:p>
+      <w:pPr>
+        <w:pStyle w:val="ListParagraph"/>
+        <w:numPr>
+          <w:ilvl w:val="2"/>
+          <w:numId w:val="3"/>
+        </w:numPr>
+        <w:shd w:val="clear" w:color="auto" w:fill="FFFFFF"/>
+        <w:rPr>
+          <w:rFonts w:asciiTheme="minorHAnsi" w:hAnsiTheme="minorHAnsi"/>
+          <w:sz w:val="22"/>
+          <w:szCs w:val="22"/>
+        </w:rPr>
+      </w:pPr>
+      <w:r>
+        <w:rPr>
+          <w:rFonts w:asciiTheme="minorHAnsi" w:hAnsiTheme="minorHAnsi"/>
+          <w:sz w:val="22"/>
+          <w:szCs w:val="22"/>
+        </w:rPr>
+        <w:t xml:space="preserve">Delete profile (By user or admin) </w:t>
+      </w:r>
+    </w:p>
+    <w:p>
+      <w:pPr>
+        <w:pStyle w:val="ListParagraph"/>
+        <w:numPr>
+          <w:ilvl w:val="2"/>
+          <w:numId w:val="3"/>
+        </w:numPr>
+        <w:shd w:val="clear" w:color="auto" w:fill="FFFFFF"/>
+        <w:rPr>
+          <w:rFonts w:asciiTheme="minorHAnsi" w:hAnsiTheme="minorHAnsi"/>
+          <w:sz w:val="22"/>
+          <w:szCs w:val="22"/>
+        </w:rPr>
+      </w:pPr>
+      <w:r>
+        <w:rPr>
+          <w:rFonts w:asciiTheme="minorHAnsi" w:hAnsiTheme="minorHAnsi"/>
+          <w:sz w:val="22"/>
+          <w:szCs w:val="22"/>
+        </w:rPr>
+        <w:t xml:space="preserve">Update item (price, name or image) </w:t>
+      </w:r>
+    </w:p>
+    <w:p>
+      <w:pPr>
+        <w:pStyle w:val="ListParagraph"/>
+        <w:numPr>
+          <w:ilvl w:val="2"/>
+          <w:numId w:val="3"/>
+        </w:numPr>
+        <w:shd w:val="clear" w:color="auto" w:fill="FFFFFF"/>
+        <w:rPr>
+          <w:rFonts w:asciiTheme="minorHAnsi" w:hAnsiTheme="minorHAnsi"/>
+          <w:sz w:val="22"/>
+          <w:szCs w:val="22"/>
+        </w:rPr>
+      </w:pPr>
+      <w:r>
+        <w:rPr>
+          <w:rFonts w:asciiTheme="minorHAnsi" w:hAnsiTheme="minorHAnsi"/>
+          <w:sz w:val="22"/>
+          <w:szCs w:val="22"/>
+        </w:rPr>
+        <w:t>Delete item</w:t>
+      </w:r>
+    </w:p>
+    <w:p>
+      <w:pPr>
+        <w:pStyle w:val="ListParagraph"/>
+        <w:numPr>
+          <w:ilvl w:val="1"/>
+          <w:numId w:val="3"/>
+        </w:numPr>
+        <w:shd w:val="clear" w:color="auto" w:fill="FFFFFF"/>
+        <w:rPr>
+          <w:rFonts w:asciiTheme="minorHAnsi" w:hAnsiTheme="minorHAnsi"/>
+          <w:sz w:val="22"/>
+          <w:szCs w:val="22"/>
+        </w:rPr>
+      </w:pPr>
+      <w:r>
+        <w:rPr>
+          <w:rFonts w:asciiTheme="minorHAnsi" w:hAnsiTheme="minorHAnsi"/>
+          <w:sz w:val="22"/>
+          <w:szCs w:val="22"/>
+        </w:rPr>
+        <w:t xml:space="preserve">Class Diagrams - </w:t>
+      </w:r>
+      <w:r>
+        <w:rPr>
+          <w:rFonts w:asciiTheme="minorHAnsi" w:hAnsiTheme="minorHAnsi"/>
+          <w:sz w:val="22"/>
+          <w:szCs w:val="22"/>
+          <w:bdr w:val="none" w:sz="0" w:space="0" w:color="auto" w:frame="1"/>
+        </w:rPr>
+        <w:t xml:space="preserve">Assigned to: </w:t>
+      </w:r>
+      <w:r>
+        <w:rPr>
+          <w:rFonts w:asciiTheme="minorHAnsi" w:hAnsiTheme="minorHAnsi"/>
+          <w:b/>
+          <w:sz w:val="22"/>
+          <w:szCs w:val="22"/>
+        </w:rPr>
+        <w:t>Rachel</w:t>
+      </w:r>
+    </w:p>
+    <w:p>
+      <w:pPr>
+        <w:pStyle w:val="ListParagraph"/>
+        <w:numPr>
+          <w:ilvl w:val="2"/>
+          <w:numId w:val="3"/>
+        </w:numPr>
+        <w:shd w:val="clear" w:color="auto" w:fill="FFFFFF"/>
+        <w:rPr>
+          <w:rFonts w:asciiTheme="minorHAnsi" w:hAnsiTheme="minorHAnsi"/>
+          <w:sz w:val="22"/>
+          <w:szCs w:val="22"/>
+        </w:rPr>
+      </w:pPr>
+      <w:r>
+        <w:rPr>
+          <w:rFonts w:asciiTheme="minorHAnsi" w:hAnsiTheme="minorHAnsi"/>
+          <w:sz w:val="22"/>
+          <w:szCs w:val="22"/>
+        </w:rPr>
+        <w:t>Delete profile (By user or admin)</w:t>
+      </w:r>
+    </w:p>
+    <w:p>
+      <w:pPr>
+        <w:pStyle w:val="ListParagraph"/>
+        <w:numPr>
+          <w:ilvl w:val="2"/>
+          <w:numId w:val="3"/>
+        </w:numPr>
+        <w:shd w:val="clear" w:color="auto" w:fill="FFFFFF"/>
+        <w:rPr>
+          <w:rFonts w:asciiTheme="minorHAnsi" w:hAnsiTheme="minorHAnsi"/>
+          <w:sz w:val="22"/>
+          <w:szCs w:val="22"/>
+        </w:rPr>
+      </w:pPr>
+      <w:r>
+        <w:rPr>
+          <w:rFonts w:asciiTheme="minorHAnsi" w:hAnsiTheme="minorHAnsi"/>
+          <w:sz w:val="22"/>
+          <w:szCs w:val="22"/>
+        </w:rPr>
+        <w:t xml:space="preserve">Update item (price, name or image) </w:t>
+      </w:r>
+    </w:p>
+    <w:p>
+      <w:pPr>
+        <w:pStyle w:val="ListParagraph"/>
+        <w:numPr>
+          <w:ilvl w:val="2"/>
+          <w:numId w:val="3"/>
+        </w:numPr>
+        <w:shd w:val="clear" w:color="auto" w:fill="FFFFFF"/>
+        <w:rPr>
+          <w:rFonts w:asciiTheme="minorHAnsi" w:hAnsiTheme="minorHAnsi"/>
+          <w:sz w:val="22"/>
+          <w:szCs w:val="22"/>
+        </w:rPr>
+      </w:pPr>
+      <w:r>
+        <w:rPr>
+          <w:rFonts w:asciiTheme="minorHAnsi" w:hAnsiTheme="minorHAnsi"/>
+          <w:sz w:val="22"/>
+          <w:szCs w:val="22"/>
+        </w:rPr>
+        <w:t>Delete item</w:t>
+      </w:r>
+    </w:p>
+    <w:p>
+      <w:pPr>
+        <w:pStyle w:val="ListParagraph"/>
+        <w:numPr>
+          <w:ilvl w:val="0"/>
+          <w:numId w:val="3"/>
+        </w:numPr>
+        <w:shd w:val="clear" w:color="auto" w:fill="FFFFFF"/>
+        <w:rPr>
+          <w:rFonts w:asciiTheme="minorHAnsi" w:hAnsiTheme="minorHAnsi"/>
+          <w:sz w:val="22"/>
+          <w:szCs w:val="22"/>
+        </w:rPr>
+      </w:pPr>
+      <w:r>
+        <w:rPr>
+          <w:rFonts w:asciiTheme="minorHAnsi" w:hAnsiTheme="minorHAnsi"/>
+          <w:sz w:val="22"/>
+          <w:szCs w:val="22"/>
+          <w:bdr w:val="none" w:sz="0" w:space="0" w:color="auto" w:frame="1"/>
+        </w:rPr>
+        <w:t>Add all action items in the Iteration Plan to the GitHub repository's issue tracker</w:t>
+      </w:r>
+      <w:r>
+        <w:rPr>
+          <w:rFonts w:asciiTheme="minorHAnsi" w:hAnsiTheme="minorHAnsi"/>
+          <w:sz w:val="22"/>
+          <w:szCs w:val="22"/>
+          <w:bdr w:val="none" w:sz="0" w:space="0" w:color="auto" w:frame="1"/>
+        </w:rPr>
+        <w:t xml:space="preserve"> - </w:t>
+      </w:r>
+      <w:r>
+        <w:rPr>
+          <w:rFonts w:asciiTheme="minorHAnsi" w:hAnsiTheme="minorHAnsi"/>
           <w:color w:val="000000"/>
-          <w:sz w:val="27"/>
-          <w:szCs w:val="27"/>
-          <w:bdr w:val="none" w:sz="0" w:space="0" w:color="auto" w:frame="1"/>
-        </w:rPr>
-        <w:t>The iteration plan describes a team's plan for features to design, implement, and test during a single iteration. The iteration plan must include the following elements:</w:t>
-      </w:r>
-    </w:p>
-    <w:p>
-      <w:pPr>
+          <w:sz w:val="22"/>
+          <w:szCs w:val="22"/>
+          <w:bdr w:val="none" w:sz="0" w:space="0" w:color="auto" w:frame="1"/>
+        </w:rPr>
+        <w:t xml:space="preserve">Assigned to: </w:t>
+      </w:r>
+      <w:r>
+        <w:rPr>
+          <w:rFonts w:asciiTheme="minorHAnsi" w:hAnsiTheme="minorHAnsi"/>
+          <w:b/>
+          <w:sz w:val="22"/>
+          <w:szCs w:val="22"/>
+        </w:rPr>
+        <w:t>King</w:t>
+      </w:r>
+    </w:p>
+    <w:p>
+      <w:pPr>
+        <w:pStyle w:val="ListParagraph"/>
+        <w:numPr>
+          <w:ilvl w:val="0"/>
+          <w:numId w:val="3"/>
+        </w:numPr>
+        <w:shd w:val="clear" w:color="auto" w:fill="FFFFFF"/>
+        <w:rPr>
+          <w:rFonts w:asciiTheme="minorHAnsi" w:hAnsiTheme="minorHAnsi"/>
+          <w:sz w:val="22"/>
+          <w:szCs w:val="22"/>
+        </w:rPr>
+      </w:pPr>
+      <w:r>
+        <w:rPr>
+          <w:rFonts w:asciiTheme="minorHAnsi" w:hAnsiTheme="minorHAnsi"/>
+          <w:sz w:val="22"/>
+          <w:szCs w:val="22"/>
+          <w:bdr w:val="none" w:sz="0" w:space="0" w:color="auto" w:frame="1"/>
+        </w:rPr>
+        <w:t>Implement the four use cases</w:t>
+      </w:r>
+      <w:r>
+        <w:rPr>
+          <w:rFonts w:asciiTheme="minorHAnsi" w:hAnsiTheme="minorHAnsi"/>
+          <w:sz w:val="22"/>
+          <w:szCs w:val="22"/>
+          <w:bdr w:val="none" w:sz="0" w:space="0" w:color="auto" w:frame="1"/>
+        </w:rPr>
+        <w:t xml:space="preserve"> for the system </w:t>
+      </w:r>
+    </w:p>
+    <w:p>
+      <w:pPr>
+        <w:pStyle w:val="ListParagraph"/>
         <w:numPr>
           <w:ilvl w:val="1"/>
+          <w:numId w:val="3"/>
+        </w:numPr>
+        <w:shd w:val="clear" w:color="auto" w:fill="FFFFFF"/>
+        <w:rPr>
+          <w:rFonts w:asciiTheme="minorHAnsi" w:hAnsiTheme="minorHAnsi"/>
+          <w:sz w:val="22"/>
+          <w:szCs w:val="22"/>
+        </w:rPr>
+      </w:pPr>
+      <w:r>
+        <w:rPr>
+          <w:rFonts w:asciiTheme="minorHAnsi" w:hAnsiTheme="minorHAnsi"/>
+          <w:sz w:val="22"/>
+          <w:szCs w:val="22"/>
+        </w:rPr>
+        <w:t xml:space="preserve">Add an item (name, price, and picture) </w:t>
+      </w:r>
+      <w:r>
+        <w:rPr>
+          <w:rFonts w:asciiTheme="minorHAnsi" w:hAnsiTheme="minorHAnsi"/>
+          <w:sz w:val="22"/>
+          <w:szCs w:val="22"/>
+        </w:rPr>
+        <w:t xml:space="preserve">- </w:t>
+      </w:r>
+      <w:r>
+        <w:rPr>
+          <w:rFonts w:asciiTheme="minorHAnsi" w:hAnsiTheme="minorHAnsi"/>
+          <w:sz w:val="22"/>
+          <w:szCs w:val="22"/>
+          <w:bdr w:val="none" w:sz="0" w:space="0" w:color="auto" w:frame="1"/>
+        </w:rPr>
+        <w:t xml:space="preserve">Assigned to: </w:t>
+      </w:r>
+      <w:r>
+        <w:rPr>
+          <w:rFonts w:asciiTheme="minorHAnsi" w:hAnsiTheme="minorHAnsi"/>
+          <w:b/>
+          <w:sz w:val="22"/>
+          <w:szCs w:val="22"/>
+        </w:rPr>
+        <w:t>Philip</w:t>
+      </w:r>
+      <w:r>
+        <w:rPr>
+          <w:rFonts w:asciiTheme="minorHAnsi" w:hAnsiTheme="minorHAnsi"/>
+          <w:sz w:val="22"/>
+          <w:szCs w:val="22"/>
+        </w:rPr>
+        <w:t xml:space="preserve"> </w:t>
+      </w:r>
+    </w:p>
+    <w:p>
+      <w:pPr>
+        <w:pStyle w:val="ListParagraph"/>
+        <w:numPr>
+          <w:ilvl w:val="1"/>
+          <w:numId w:val="3"/>
+        </w:numPr>
+        <w:shd w:val="clear" w:color="auto" w:fill="FFFFFF"/>
+        <w:rPr>
+          <w:rFonts w:asciiTheme="minorHAnsi" w:hAnsiTheme="minorHAnsi"/>
+          <w:sz w:val="22"/>
+          <w:szCs w:val="22"/>
+        </w:rPr>
+      </w:pPr>
+      <w:r>
+        <w:rPr>
+          <w:rFonts w:asciiTheme="minorHAnsi" w:hAnsiTheme="minorHAnsi"/>
+          <w:sz w:val="22"/>
+          <w:szCs w:val="22"/>
+        </w:rPr>
+        <w:t xml:space="preserve">Update item (price, name or image) </w:t>
+      </w:r>
+      <w:r>
+        <w:rPr>
+          <w:rFonts w:asciiTheme="minorHAnsi" w:hAnsiTheme="minorHAnsi"/>
+          <w:sz w:val="22"/>
+          <w:szCs w:val="22"/>
+        </w:rPr>
+        <w:t xml:space="preserve">- </w:t>
+      </w:r>
+      <w:r>
+        <w:rPr>
+          <w:rFonts w:asciiTheme="minorHAnsi" w:hAnsiTheme="minorHAnsi"/>
+          <w:sz w:val="22"/>
+          <w:szCs w:val="22"/>
+          <w:bdr w:val="none" w:sz="0" w:space="0" w:color="auto" w:frame="1"/>
+        </w:rPr>
+        <w:t xml:space="preserve">Assigned to: </w:t>
+      </w:r>
+      <w:r>
+        <w:rPr>
+          <w:rFonts w:asciiTheme="minorHAnsi" w:hAnsiTheme="minorHAnsi"/>
+          <w:b/>
+          <w:sz w:val="22"/>
+          <w:szCs w:val="22"/>
+        </w:rPr>
+        <w:t>Philip</w:t>
+      </w:r>
+      <w:r>
+        <w:rPr>
+          <w:rFonts w:asciiTheme="minorHAnsi" w:hAnsiTheme="minorHAnsi"/>
+          <w:sz w:val="22"/>
+          <w:szCs w:val="22"/>
+        </w:rPr>
+        <w:t xml:space="preserve"> </w:t>
+      </w:r>
+    </w:p>
+    <w:p>
+      <w:pPr>
+        <w:pStyle w:val="ListParagraph"/>
+        <w:numPr>
+          <w:ilvl w:val="1"/>
+          <w:numId w:val="3"/>
+        </w:numPr>
+        <w:shd w:val="clear" w:color="auto" w:fill="FFFFFF"/>
+        <w:rPr>
+          <w:rFonts w:asciiTheme="minorHAnsi" w:hAnsiTheme="minorHAnsi"/>
+          <w:sz w:val="22"/>
+          <w:szCs w:val="22"/>
+        </w:rPr>
+      </w:pPr>
+      <w:r>
+        <w:rPr>
+          <w:rFonts w:asciiTheme="minorHAnsi" w:hAnsiTheme="minorHAnsi"/>
+          <w:sz w:val="22"/>
+          <w:szCs w:val="22"/>
+        </w:rPr>
+        <w:t>Delete item</w:t>
+      </w:r>
+      <w:r>
+        <w:rPr>
+          <w:rFonts w:asciiTheme="minorHAnsi" w:hAnsiTheme="minorHAnsi"/>
+          <w:sz w:val="22"/>
+          <w:szCs w:val="22"/>
+        </w:rPr>
+        <w:t xml:space="preserve"> </w:t>
+      </w:r>
+      <w:r>
+        <w:rPr>
+          <w:rFonts w:asciiTheme="minorHAnsi" w:hAnsiTheme="minorHAnsi"/>
+          <w:sz w:val="22"/>
+          <w:szCs w:val="22"/>
+        </w:rPr>
+        <w:t xml:space="preserve">- </w:t>
+      </w:r>
+      <w:r>
+        <w:rPr>
+          <w:rFonts w:asciiTheme="minorHAnsi" w:hAnsiTheme="minorHAnsi"/>
+          <w:sz w:val="22"/>
+          <w:szCs w:val="22"/>
+          <w:bdr w:val="none" w:sz="0" w:space="0" w:color="auto" w:frame="1"/>
+        </w:rPr>
+        <w:t xml:space="preserve">Assigned to: </w:t>
+      </w:r>
+      <w:r>
+        <w:rPr>
+          <w:rFonts w:asciiTheme="minorHAnsi" w:hAnsiTheme="minorHAnsi"/>
+          <w:b/>
+          <w:sz w:val="22"/>
+          <w:szCs w:val="22"/>
+        </w:rPr>
+        <w:t>King</w:t>
+      </w:r>
+      <w:r>
+        <w:rPr>
+          <w:rFonts w:asciiTheme="minorHAnsi" w:hAnsiTheme="minorHAnsi"/>
+          <w:sz w:val="22"/>
+          <w:szCs w:val="22"/>
+        </w:rPr>
+        <w:t xml:space="preserve"> </w:t>
+      </w:r>
+    </w:p>
+    <w:p>
+      <w:pPr>
+        <w:pStyle w:val="ListParagraph"/>
+        <w:numPr>
+          <w:ilvl w:val="1"/>
+          <w:numId w:val="3"/>
+        </w:numPr>
+        <w:shd w:val="clear" w:color="auto" w:fill="FFFFFF"/>
+        <w:rPr>
+          <w:rFonts w:asciiTheme="minorHAnsi" w:hAnsiTheme="minorHAnsi"/>
+          <w:sz w:val="22"/>
+          <w:szCs w:val="22"/>
+        </w:rPr>
+      </w:pPr>
+      <w:r>
+        <w:rPr>
+          <w:rFonts w:asciiTheme="minorHAnsi" w:hAnsiTheme="minorHAnsi"/>
+          <w:sz w:val="22"/>
+          <w:szCs w:val="22"/>
+        </w:rPr>
+        <w:t>Delete profile (By user or admin)</w:t>
+      </w:r>
+      <w:r>
+        <w:rPr>
+          <w:rFonts w:asciiTheme="minorHAnsi" w:hAnsiTheme="minorHAnsi"/>
+          <w:sz w:val="22"/>
+          <w:szCs w:val="22"/>
+        </w:rPr>
+        <w:t xml:space="preserve"> </w:t>
+      </w:r>
+      <w:r>
+        <w:rPr>
+          <w:rFonts w:asciiTheme="minorHAnsi" w:hAnsiTheme="minorHAnsi"/>
+          <w:sz w:val="22"/>
+          <w:szCs w:val="22"/>
+        </w:rPr>
+        <w:t xml:space="preserve">- </w:t>
+      </w:r>
+      <w:r>
+        <w:rPr>
+          <w:rFonts w:asciiTheme="minorHAnsi" w:hAnsiTheme="minorHAnsi"/>
+          <w:sz w:val="22"/>
+          <w:szCs w:val="22"/>
+          <w:bdr w:val="none" w:sz="0" w:space="0" w:color="auto" w:frame="1"/>
+        </w:rPr>
+        <w:t xml:space="preserve">Assigned to: </w:t>
+      </w:r>
+      <w:r>
+        <w:rPr>
+          <w:rFonts w:asciiTheme="minorHAnsi" w:hAnsiTheme="minorHAnsi"/>
+          <w:b/>
+          <w:sz w:val="22"/>
+          <w:szCs w:val="22"/>
+        </w:rPr>
+        <w:t>King</w:t>
+      </w:r>
+      <w:r>
+        <w:rPr>
+          <w:rFonts w:asciiTheme="minorHAnsi" w:hAnsiTheme="minorHAnsi"/>
+          <w:sz w:val="22"/>
+          <w:szCs w:val="22"/>
+        </w:rPr>
+        <w:t xml:space="preserve"> </w:t>
+      </w:r>
+    </w:p>
+    <w:p>
+      <w:pPr>
+        <w:pStyle w:val="ListParagraph"/>
+        <w:numPr>
+          <w:ilvl w:val="0"/>
+          <w:numId w:val="3"/>
+        </w:numPr>
+        <w:shd w:val="clear" w:color="auto" w:fill="FFFFFF"/>
+        <w:rPr>
+          <w:rFonts w:asciiTheme="minorHAnsi" w:hAnsiTheme="minorHAnsi"/>
+          <w:sz w:val="22"/>
+          <w:szCs w:val="22"/>
+        </w:rPr>
+      </w:pPr>
+      <w:r>
+        <w:rPr>
+          <w:rFonts w:asciiTheme="minorHAnsi" w:hAnsiTheme="minorHAnsi"/>
+          <w:sz w:val="22"/>
+          <w:szCs w:val="22"/>
+        </w:rPr>
+        <w:t>Use Cases that will be deferred to the next iteration</w:t>
+      </w:r>
+    </w:p>
+    <w:p>
+      <w:pPr>
+        <w:pStyle w:val="ListParagraph"/>
+        <w:numPr>
+          <w:ilvl w:val="1"/>
+          <w:numId w:val="3"/>
+        </w:numPr>
+        <w:shd w:val="clear" w:color="auto" w:fill="FFFFFF"/>
+        <w:rPr>
+          <w:rFonts w:asciiTheme="minorHAnsi" w:hAnsiTheme="minorHAnsi"/>
+          <w:sz w:val="22"/>
+          <w:szCs w:val="22"/>
+        </w:rPr>
+      </w:pPr>
+      <w:r>
+        <w:rPr>
+          <w:rFonts w:asciiTheme="minorHAnsi" w:hAnsiTheme="minorHAnsi"/>
+          <w:sz w:val="22"/>
+          <w:szCs w:val="22"/>
+        </w:rPr>
+        <w:t xml:space="preserve">Sort Items by distance or price </w:t>
+      </w:r>
+    </w:p>
+    <w:p>
+      <w:pPr>
+        <w:pStyle w:val="ListParagraph"/>
+        <w:numPr>
+          <w:ilvl w:val="1"/>
+          <w:numId w:val="3"/>
+        </w:numPr>
+        <w:shd w:val="clear" w:color="auto" w:fill="FFFFFF"/>
+        <w:rPr>
+          <w:rFonts w:asciiTheme="minorHAnsi" w:hAnsiTheme="minorHAnsi"/>
+          <w:sz w:val="22"/>
+          <w:szCs w:val="22"/>
+        </w:rPr>
+      </w:pPr>
+      <w:r>
+        <w:rPr>
+          <w:rFonts w:asciiTheme="minorHAnsi" w:hAnsiTheme="minorHAnsi"/>
+          <w:sz w:val="22"/>
+          <w:szCs w:val="22"/>
+        </w:rPr>
+        <w:t>Search for an item</w:t>
+      </w:r>
+    </w:p>
+    <w:p>
+      <w:pPr>
+        <w:pStyle w:val="ListParagraph"/>
+        <w:numPr>
+          <w:ilvl w:val="0"/>
+          <w:numId w:val="3"/>
+        </w:numPr>
+        <w:shd w:val="clear" w:color="auto" w:fill="FFFFFF"/>
+        <w:rPr>
+          <w:rFonts w:asciiTheme="minorHAnsi" w:hAnsiTheme="minorHAnsi"/>
+          <w:sz w:val="22"/>
+          <w:szCs w:val="22"/>
+        </w:rPr>
+      </w:pPr>
+      <w:r>
+        <w:rPr>
+          <w:rFonts w:asciiTheme="minorHAnsi" w:hAnsiTheme="minorHAnsi"/>
+          <w:sz w:val="22"/>
+          <w:szCs w:val="22"/>
+          <w:bdr w:val="none" w:sz="0" w:space="0" w:color="auto" w:frame="1"/>
+        </w:rPr>
+        <w:t>Prepare a demo of the working sys</w:t>
+      </w:r>
+      <w:r>
+        <w:rPr>
+          <w:rFonts w:asciiTheme="minorHAnsi" w:hAnsiTheme="minorHAnsi"/>
+          <w:sz w:val="22"/>
+          <w:szCs w:val="22"/>
+          <w:bdr w:val="none" w:sz="0" w:space="0" w:color="auto" w:frame="1"/>
+        </w:rPr>
+        <w:t xml:space="preserve">tem to present in class. </w:t>
+      </w:r>
+      <w:r>
+        <w:rPr>
+          <w:rFonts w:asciiTheme="minorHAnsi" w:hAnsiTheme="minorHAnsi"/>
+          <w:sz w:val="22"/>
+          <w:szCs w:val="22"/>
+          <w:bdr w:val="none" w:sz="0" w:space="0" w:color="auto" w:frame="1"/>
+        </w:rPr>
+        <w:t xml:space="preserve">- </w:t>
+      </w:r>
+      <w:r>
+        <w:rPr>
+          <w:rFonts w:asciiTheme="minorHAnsi" w:hAnsiTheme="minorHAnsi"/>
+          <w:sz w:val="22"/>
+          <w:szCs w:val="22"/>
+          <w:bdr w:val="none" w:sz="0" w:space="0" w:color="auto" w:frame="1"/>
+        </w:rPr>
+        <w:t xml:space="preserve">Assigned to: </w:t>
+      </w:r>
+      <w:r>
+        <w:rPr>
+          <w:rFonts w:asciiTheme="minorHAnsi" w:hAnsiTheme="minorHAnsi"/>
+          <w:b/>
+          <w:sz w:val="22"/>
+          <w:szCs w:val="22"/>
+        </w:rPr>
+        <w:t>Philip</w:t>
+      </w:r>
+      <w:r>
+        <w:rPr>
+          <w:rFonts w:asciiTheme="minorHAnsi" w:hAnsiTheme="minorHAnsi"/>
+          <w:sz w:val="22"/>
+          <w:szCs w:val="22"/>
+        </w:rPr>
+        <w:t xml:space="preserve"> </w:t>
+      </w:r>
+      <w:r>
+        <w:rPr>
+          <w:rFonts w:asciiTheme="minorHAnsi" w:hAnsiTheme="minorHAnsi"/>
+          <w:b/>
+          <w:sz w:val="22"/>
+          <w:szCs w:val="22"/>
+        </w:rPr>
+        <w:t>and King</w:t>
+      </w:r>
+    </w:p>
+    <w:p>
+      <w:pPr>
+        <w:pStyle w:val="ListParagraph"/>
+        <w:numPr>
+          <w:ilvl w:val="0"/>
+          <w:numId w:val="3"/>
+        </w:numPr>
+        <w:shd w:val="clear" w:color="auto" w:fill="FFFFFF"/>
+        <w:rPr>
+          <w:rFonts w:asciiTheme="minorHAnsi" w:hAnsiTheme="minorHAnsi"/>
+          <w:sz w:val="22"/>
+          <w:szCs w:val="22"/>
+        </w:rPr>
+      </w:pPr>
+      <w:r>
+        <w:rPr>
+          <w:rFonts w:asciiTheme="minorHAnsi" w:hAnsiTheme="minorHAnsi"/>
+          <w:sz w:val="22"/>
+          <w:szCs w:val="22"/>
+        </w:rPr>
+        <w:t xml:space="preserve">Write a document explaining the deployment - </w:t>
+      </w:r>
+      <w:r>
+        <w:rPr>
+          <w:rFonts w:asciiTheme="minorHAnsi" w:hAnsiTheme="minorHAnsi"/>
+          <w:sz w:val="22"/>
+          <w:szCs w:val="22"/>
+          <w:bdr w:val="none" w:sz="0" w:space="0" w:color="auto" w:frame="1"/>
+        </w:rPr>
+        <w:t xml:space="preserve">Assigned to: </w:t>
+      </w:r>
+      <w:r>
+        <w:rPr>
+          <w:rFonts w:asciiTheme="minorHAnsi" w:hAnsiTheme="minorHAnsi"/>
+          <w:b/>
+          <w:sz w:val="22"/>
+          <w:szCs w:val="22"/>
+        </w:rPr>
+        <w:t>King</w:t>
+      </w:r>
+    </w:p>
+    <w:p>
+      <w:pPr>
+        <w:pStyle w:val="ListParagraph"/>
+        <w:numPr>
+          <w:ilvl w:val="0"/>
+          <w:numId w:val="3"/>
+        </w:numPr>
+        <w:shd w:val="clear" w:color="auto" w:fill="FFFFFF"/>
+        <w:rPr>
+          <w:rFonts w:asciiTheme="minorHAnsi" w:hAnsiTheme="minorHAnsi"/>
+          <w:sz w:val="22"/>
+          <w:szCs w:val="22"/>
+        </w:rPr>
+      </w:pPr>
+      <w:r>
+        <w:rPr>
+          <w:rFonts w:asciiTheme="minorHAnsi" w:hAnsiTheme="minorHAnsi"/>
+          <w:sz w:val="22"/>
+          <w:szCs w:val="22"/>
+          <w:bdr w:val="none" w:sz="0" w:space="0" w:color="auto" w:frame="1"/>
+        </w:rPr>
+        <w:lastRenderedPageBreak/>
+        <w:t xml:space="preserve">Bring a printed copy of the Updated Vision, Updated Use Case Model, System Sequence Diagrams, Iteration Plan, and Design Document to class with you. - </w:t>
+      </w:r>
+      <w:r>
+        <w:rPr>
+          <w:rFonts w:asciiTheme="minorHAnsi" w:hAnsiTheme="minorHAnsi"/>
+          <w:sz w:val="22"/>
+          <w:szCs w:val="22"/>
+          <w:bdr w:val="none" w:sz="0" w:space="0" w:color="auto" w:frame="1"/>
+        </w:rPr>
+        <w:t xml:space="preserve">Assigned to: </w:t>
+      </w:r>
+      <w:r>
+        <w:rPr>
+          <w:rFonts w:asciiTheme="minorHAnsi" w:hAnsiTheme="minorHAnsi"/>
+          <w:b/>
+          <w:sz w:val="22"/>
+          <w:szCs w:val="22"/>
+        </w:rPr>
+        <w:t>Rachel</w:t>
+      </w:r>
+    </w:p>
+    <w:p>
+      <w:pPr>
+        <w:pStyle w:val="ListParagraph"/>
+        <w:shd w:val="clear" w:color="auto" w:fill="FFFFFF"/>
+        <w:ind w:left="1080"/>
+        <w:rPr>
+          <w:rFonts w:asciiTheme="minorHAnsi" w:hAnsiTheme="minorHAnsi"/>
+          <w:sz w:val="22"/>
+          <w:szCs w:val="22"/>
+        </w:rPr>
+      </w:pPr>
+    </w:p>
+    <w:p>
+      <w:pPr>
+        <w:shd w:val="clear" w:color="auto" w:fill="FFFFFF"/>
+        <w:spacing w:after="0" w:line="240" w:lineRule="auto"/>
+        <w:rPr>
+          <w:rFonts w:eastAsia="Times New Roman" w:cs="Helvetica"/>
+          <w:sz w:val="28"/>
+          <w:szCs w:val="28"/>
+        </w:rPr>
+      </w:pPr>
+      <w:r>
+        <w:rPr>
+          <w:rFonts w:eastAsia="Times New Roman" w:cs="Helvetica"/>
+          <w:sz w:val="28"/>
+          <w:szCs w:val="28"/>
+          <w:bdr w:val="none" w:sz="0" w:space="0" w:color="auto" w:frame="1"/>
+        </w:rPr>
+        <w:t>Evaluation</w:t>
+      </w:r>
+      <w:r>
+        <w:rPr>
+          <w:rFonts w:eastAsia="Times New Roman" w:cs="Helvetica"/>
+          <w:sz w:val="28"/>
+          <w:szCs w:val="28"/>
+          <w:bdr w:val="none" w:sz="0" w:space="0" w:color="auto" w:frame="1"/>
+        </w:rPr>
+        <w:t xml:space="preserve"> criteria</w:t>
+      </w:r>
+    </w:p>
+    <w:p>
+      <w:pPr>
+        <w:pStyle w:val="ListParagraph"/>
+        <w:shd w:val="clear" w:color="auto" w:fill="FFFFFF"/>
+        <w:ind w:left="1080"/>
+        <w:rPr>
+          <w:rFonts w:asciiTheme="minorHAnsi" w:hAnsiTheme="minorHAnsi"/>
+          <w:sz w:val="22"/>
+          <w:szCs w:val="22"/>
+        </w:rPr>
+      </w:pPr>
+    </w:p>
+    <w:p>
+      <w:pPr>
+        <w:pStyle w:val="ListParagraph"/>
+        <w:numPr>
+          <w:ilvl w:val="0"/>
+          <w:numId w:val="3"/>
+        </w:numPr>
+        <w:shd w:val="clear" w:color="auto" w:fill="FFFFFF"/>
+        <w:rPr>
+          <w:rFonts w:asciiTheme="minorHAnsi" w:hAnsiTheme="minorHAnsi"/>
+          <w:sz w:val="22"/>
+          <w:szCs w:val="22"/>
+        </w:rPr>
+      </w:pPr>
+      <w:r>
+        <w:rPr>
+          <w:rFonts w:asciiTheme="minorHAnsi" w:hAnsiTheme="minorHAnsi"/>
+          <w:sz w:val="22"/>
+          <w:szCs w:val="22"/>
+        </w:rPr>
+        <w:t>Maintain functionality of use cases implemented in previous iterations</w:t>
+      </w:r>
+    </w:p>
+    <w:p>
+      <w:pPr>
+        <w:pStyle w:val="ListParagraph"/>
+        <w:numPr>
+          <w:ilvl w:val="0"/>
+          <w:numId w:val="3"/>
+        </w:numPr>
+        <w:shd w:val="clear" w:color="auto" w:fill="FFFFFF"/>
+        <w:rPr>
+          <w:rFonts w:asciiTheme="minorHAnsi" w:hAnsiTheme="minorHAnsi"/>
+          <w:sz w:val="22"/>
+          <w:szCs w:val="22"/>
+        </w:rPr>
+      </w:pPr>
+      <w:r>
+        <w:rPr>
+          <w:rFonts w:asciiTheme="minorHAnsi" w:eastAsia="Times New Roman" w:hAnsiTheme="minorHAnsi" w:cs="Helvetica"/>
+          <w:sz w:val="22"/>
+          <w:szCs w:val="22"/>
+        </w:rPr>
+        <w:t xml:space="preserve">Successfully implement the </w:t>
+      </w:r>
+      <w:r>
+        <w:rPr>
+          <w:rFonts w:asciiTheme="minorHAnsi" w:hAnsiTheme="minorHAnsi"/>
+          <w:sz w:val="22"/>
+          <w:szCs w:val="22"/>
+        </w:rPr>
+        <w:t xml:space="preserve">Add an item, </w:t>
+      </w:r>
+      <w:r>
+        <w:rPr>
+          <w:rFonts w:asciiTheme="minorHAnsi" w:hAnsiTheme="minorHAnsi"/>
+          <w:sz w:val="22"/>
+          <w:szCs w:val="22"/>
+        </w:rPr>
+        <w:t>Update item</w:t>
+      </w:r>
+      <w:r>
+        <w:rPr>
+          <w:rFonts w:asciiTheme="minorHAnsi" w:hAnsiTheme="minorHAnsi"/>
+          <w:sz w:val="22"/>
+          <w:szCs w:val="22"/>
+        </w:rPr>
+        <w:t>,</w:t>
+      </w:r>
+      <w:r>
+        <w:rPr>
+          <w:rFonts w:asciiTheme="minorHAnsi" w:hAnsiTheme="minorHAnsi"/>
+          <w:sz w:val="22"/>
+          <w:szCs w:val="22"/>
+        </w:rPr>
+        <w:t xml:space="preserve"> Delete item</w:t>
+      </w:r>
+      <w:r>
+        <w:rPr>
+          <w:rFonts w:asciiTheme="minorHAnsi" w:hAnsiTheme="minorHAnsi"/>
+          <w:sz w:val="22"/>
+          <w:szCs w:val="22"/>
+        </w:rPr>
+        <w:t xml:space="preserve">, and </w:t>
+      </w:r>
+      <w:r>
+        <w:rPr>
+          <w:rFonts w:asciiTheme="minorHAnsi" w:hAnsiTheme="minorHAnsi"/>
+          <w:sz w:val="22"/>
+          <w:szCs w:val="22"/>
+        </w:rPr>
+        <w:t>D</w:t>
+      </w:r>
+      <w:r>
+        <w:rPr>
+          <w:rFonts w:asciiTheme="minorHAnsi" w:hAnsiTheme="minorHAnsi"/>
+          <w:sz w:val="22"/>
+          <w:szCs w:val="22"/>
+        </w:rPr>
+        <w:t>elete profile use cases</w:t>
+      </w:r>
+    </w:p>
+    <w:p>
+      <w:pPr>
+        <w:pStyle w:val="ListParagraph"/>
+        <w:numPr>
+          <w:ilvl w:val="0"/>
           <w:numId w:val="1"/>
         </w:numPr>
         <w:shd w:val="clear" w:color="auto" w:fill="FFFFFF"/>
-        <w:spacing w:after="0" w:line="240" w:lineRule="auto"/>
-        <w:ind w:left="720"/>
-        <w:rPr>
-          <w:rFonts w:ascii="inherit" w:eastAsia="Times New Roman" w:hAnsi="inherit" w:cs="Helvetica"/>
-          <w:color w:val="444444"/>
-          <w:sz w:val="20"/>
-          <w:szCs w:val="20"/>
-        </w:rPr>
-      </w:pPr>
-      <w:r>
-        <w:rPr>
-          <w:rFonts w:ascii="inherit" w:eastAsia="Times New Roman" w:hAnsi="inherit" w:cs="Helvetica"/>
-          <w:color w:val="000000"/>
-          <w:sz w:val="27"/>
-          <w:szCs w:val="27"/>
-          <w:bdr w:val="none" w:sz="0" w:space="0" w:color="auto" w:frame="1"/>
-        </w:rPr>
-        <w:t>High level objectives.</w:t>
-      </w:r>
-    </w:p>
-    <w:p>
-      <w:pPr>
-        <w:numPr>
-          <w:ilvl w:val="1"/>
+        <w:rPr>
+          <w:rFonts w:asciiTheme="minorHAnsi" w:eastAsia="Times New Roman" w:hAnsiTheme="minorHAnsi" w:cs="Helvetica"/>
+          <w:sz w:val="22"/>
+          <w:szCs w:val="22"/>
+        </w:rPr>
+      </w:pPr>
+      <w:r>
+        <w:rPr>
+          <w:rFonts w:asciiTheme="minorHAnsi" w:eastAsia="Times New Roman" w:hAnsiTheme="minorHAnsi" w:cs="Helvetica"/>
+          <w:sz w:val="22"/>
+          <w:szCs w:val="22"/>
+        </w:rPr>
+        <w:t>Update all documentation necessary for this iteration</w:t>
+      </w:r>
+    </w:p>
+    <w:p>
+      <w:pPr>
+        <w:pStyle w:val="ListParagraph"/>
+        <w:shd w:val="clear" w:color="auto" w:fill="FFFFFF"/>
+        <w:ind w:left="1080"/>
+        <w:rPr>
+          <w:rFonts w:asciiTheme="minorHAnsi" w:eastAsia="Times New Roman" w:hAnsiTheme="minorHAnsi" w:cs="Helvetica"/>
+          <w:sz w:val="22"/>
+          <w:szCs w:val="22"/>
+        </w:rPr>
+      </w:pPr>
+    </w:p>
+    <w:p>
+      <w:pPr>
+        <w:pStyle w:val="ListParagraph"/>
+        <w:numPr>
+          <w:ilvl w:val="0"/>
           <w:numId w:val="1"/>
         </w:numPr>
         <w:shd w:val="clear" w:color="auto" w:fill="FFFFFF"/>
-        <w:spacing w:after="0" w:line="240" w:lineRule="auto"/>
-        <w:ind w:left="720"/>
-        <w:rPr>
-          <w:rFonts w:ascii="inherit" w:eastAsia="Times New Roman" w:hAnsi="inherit" w:cs="Helvetica"/>
-          <w:color w:val="444444"/>
-          <w:sz w:val="20"/>
-          <w:szCs w:val="20"/>
-        </w:rPr>
-      </w:pPr>
-      <w:r>
-        <w:rPr>
-          <w:rFonts w:ascii="inherit" w:eastAsia="Times New Roman" w:hAnsi="inherit" w:cs="Helvetica"/>
-          <w:color w:val="000000"/>
-          <w:sz w:val="27"/>
-          <w:szCs w:val="27"/>
-          <w:bdr w:val="none" w:sz="0" w:space="0" w:color="auto" w:frame="1"/>
-        </w:rPr>
-        <w:t>List of work items with assignments.</w:t>
-      </w:r>
-    </w:p>
-    <w:p>
-      <w:pPr>
-        <w:numPr>
-          <w:ilvl w:val="1"/>
-          <w:numId w:val="1"/>
-        </w:numPr>
-        <w:shd w:val="clear" w:color="auto" w:fill="FFFFFF"/>
-        <w:spacing w:after="0" w:line="240" w:lineRule="auto"/>
-        <w:ind w:left="720"/>
-        <w:rPr>
-          <w:rFonts w:ascii="inherit" w:eastAsia="Times New Roman" w:hAnsi="inherit" w:cs="Helvetica"/>
-          <w:color w:val="444444"/>
-          <w:sz w:val="20"/>
-          <w:szCs w:val="20"/>
-        </w:rPr>
-      </w:pPr>
-      <w:r>
-        <w:rPr>
-          <w:rFonts w:ascii="inherit" w:eastAsia="Times New Roman" w:hAnsi="inherit" w:cs="Helvetica"/>
-          <w:color w:val="000000"/>
-          <w:sz w:val="27"/>
-          <w:szCs w:val="27"/>
-          <w:bdr w:val="none" w:sz="0" w:space="0" w:color="auto" w:frame="1"/>
-        </w:rPr>
-        <w:t>Evaluation criteria.</w:t>
-      </w:r>
-    </w:p>
-    <w:p>
-      <w:pPr>
-        <w:shd w:val="clear" w:color="auto" w:fill="FFFFFF"/>
-        <w:spacing w:after="0" w:line="240" w:lineRule="auto"/>
-        <w:rPr>
-          <w:rFonts w:ascii="inherit" w:eastAsia="Times New Roman" w:hAnsi="inherit" w:cs="Helvetica"/>
-          <w:color w:val="444444"/>
-          <w:sz w:val="20"/>
-          <w:szCs w:val="20"/>
-        </w:rPr>
-      </w:pPr>
-      <w:r>
-        <w:rPr>
-          <w:rFonts w:ascii="inherit" w:eastAsia="Times New Roman" w:hAnsi="inherit" w:cs="Helvetica"/>
-          <w:color w:val="000000"/>
-          <w:sz w:val="27"/>
-          <w:szCs w:val="27"/>
-          <w:bdr w:val="none" w:sz="0" w:space="0" w:color="auto" w:frame="1"/>
-        </w:rPr>
-        <w:t>High level objectives for the first iteration must include a deployment system for the application and delivery of a demo of a working system, in addition to implementing selected use cases. Work item assignments must include development of requirements and design documents, as well as implementation and testing of selected use cases. Each high level objective should have multiple work items associated with it.</w:t>
-      </w:r>
-    </w:p>
-    <w:p>
-      <w:pPr>
-        <w:shd w:val="clear" w:color="auto" w:fill="FFFFFF"/>
-        <w:spacing w:after="0" w:line="240" w:lineRule="auto"/>
-        <w:rPr>
-          <w:rFonts w:ascii="inherit" w:eastAsia="Times New Roman" w:hAnsi="inherit" w:cs="Helvetica"/>
-          <w:color w:val="444444"/>
-          <w:sz w:val="20"/>
-          <w:szCs w:val="20"/>
-        </w:rPr>
-      </w:pPr>
-      <w:r>
-        <w:rPr>
-          <w:rFonts w:ascii="inherit" w:eastAsia="Times New Roman" w:hAnsi="inherit" w:cs="Helvetica"/>
-          <w:color w:val="000000"/>
-          <w:sz w:val="27"/>
-          <w:szCs w:val="27"/>
+        <w:rPr>
+          <w:rFonts w:asciiTheme="minorHAnsi" w:eastAsia="Times New Roman" w:hAnsiTheme="minorHAnsi" w:cs="Helvetica"/>
+          <w:sz w:val="22"/>
+          <w:szCs w:val="22"/>
+        </w:rPr>
+      </w:pPr>
+      <w:bookmarkStart w:id="0" w:name="_GoBack"/>
+      <w:r>
+        <w:rPr>
+          <w:rFonts w:asciiTheme="minorHAnsi" w:eastAsia="Times New Roman" w:hAnsiTheme="minorHAnsi" w:cs="Helvetica"/>
+          <w:b/>
+          <w:sz w:val="22"/>
+          <w:szCs w:val="22"/>
+          <w:bdr w:val="none" w:sz="0" w:space="0" w:color="auto" w:frame="1"/>
+        </w:rPr>
+        <w:t xml:space="preserve">[Remove this:] </w:t>
+      </w:r>
+      <w:bookmarkEnd w:id="0"/>
+      <w:r>
+        <w:rPr>
+          <w:rFonts w:asciiTheme="minorHAnsi" w:eastAsia="Times New Roman" w:hAnsiTheme="minorHAnsi" w:cs="Helvetica"/>
+          <w:sz w:val="22"/>
+          <w:szCs w:val="22"/>
+          <w:bdr w:val="none" w:sz="0" w:space="0" w:color="auto" w:frame="1"/>
+        </w:rPr>
+        <w:t xml:space="preserve">Dr. Li’s Notes: </w:t>
+      </w:r>
+      <w:r>
+        <w:rPr>
+          <w:rFonts w:asciiTheme="minorHAnsi" w:eastAsia="Times New Roman" w:hAnsiTheme="minorHAnsi" w:cs="Helvetica"/>
+          <w:sz w:val="22"/>
+          <w:szCs w:val="22"/>
           <w:bdr w:val="none" w:sz="0" w:space="0" w:color="auto" w:frame="1"/>
         </w:rPr>
         <w:t>Evaluation criteria must include the percentage of tests to be passed before the system is ready to demo (a number typically close to but less than 100%). Tests of specific use cases or features may be singled out as critical to success of the iteration. Another evaluation criterion should be a favorable response to the demo by the instructor and classmates from other teams.</w:t>
       </w:r>
     </w:p>
-    <w:p>
-      <w:bookmarkStart w:id="0" w:name="_GoBack"/>
-      <w:bookmarkEnd w:id="0"/>
-    </w:p>
+    <w:p/>
     <w:sectPr>
       <w:pgSz w:w="12240" w:h="15840"/>
       <w:pgMar w:top="1440" w:right="1440" w:bottom="1440" w:left="1440" w:header="720" w:footer="720" w:gutter="0"/>
@@ -192,9 +1819,122 @@
 <file path=word/numbering.xml><?xml version="1.0" encoding="utf-8"?>
 <w:numbering xmlns:wpc="http://schemas.microsoft.com/office/word/2010/wordprocessingCanvas" xmlns:mc="http://schemas.openxmlformats.org/markup-compatibility/2006" xmlns:o="urn:schemas-microsoft-com:office:office" xmlns:r="http://schemas.openxmlformats.org/officeDocument/2006/relationships" xmlns:m="http://schemas.openxmlformats.org/officeDocument/2006/math" xmlns:v="urn:schemas-microsoft-com:vml" xmlns:wp14="http://schemas.microsoft.com/office/word/2010/wordprocessingDrawing" xmlns:wp="http://schemas.openxmlformats.org/drawingml/2006/wordprocessingDrawing" xmlns:w10="urn:schemas-microsoft-com:office:word" xmlns:w="http://schemas.openxmlformats.org/wordprocessingml/2006/main" xmlns:w14="http://schemas.microsoft.com/office/word/2010/wordml" xmlns:wpg="http://schemas.microsoft.com/office/word/2010/wordprocessingGroup" xmlns:wpi="http://schemas.microsoft.com/office/word/2010/wordprocessingInk" xmlns:wne="http://schemas.microsoft.com/office/word/2006/wordml" xmlns:wps="http://schemas.microsoft.com/office/word/2010/wordprocessingShape" mc:Ignorable="w14 wp14">
   <w:abstractNum w:abstractNumId="0">
-    <w:nsid w:val="39D428F8"/>
+    <w:nsid w:val="01387AAB"/>
+    <w:multiLevelType w:val="hybridMultilevel"/>
+    <w:tmpl w:val="7C4AC7E4"/>
+    <w:lvl w:ilvl="0" w:tplc="04090001">
+      <w:start w:val="1"/>
+      <w:numFmt w:val="bullet"/>
+      <w:lvlText w:val=""/>
+      <w:lvlJc w:val="left"/>
+      <w:pPr>
+        <w:ind w:left="1080" w:hanging="360"/>
+      </w:pPr>
+      <w:rPr>
+        <w:rFonts w:ascii="Symbol" w:hAnsi="Symbol" w:hint="default"/>
+      </w:rPr>
+    </w:lvl>
+    <w:lvl w:ilvl="1" w:tplc="04090003" w:tentative="1">
+      <w:start w:val="1"/>
+      <w:numFmt w:val="bullet"/>
+      <w:lvlText w:val="o"/>
+      <w:lvlJc w:val="left"/>
+      <w:pPr>
+        <w:ind w:left="1800" w:hanging="360"/>
+      </w:pPr>
+      <w:rPr>
+        <w:rFonts w:ascii="Courier New" w:hAnsi="Courier New" w:cs="Courier New" w:hint="default"/>
+      </w:rPr>
+    </w:lvl>
+    <w:lvl w:ilvl="2" w:tplc="04090005" w:tentative="1">
+      <w:start w:val="1"/>
+      <w:numFmt w:val="bullet"/>
+      <w:lvlText w:val=""/>
+      <w:lvlJc w:val="left"/>
+      <w:pPr>
+        <w:ind w:left="2520" w:hanging="360"/>
+      </w:pPr>
+      <w:rPr>
+        <w:rFonts w:ascii="Wingdings" w:hAnsi="Wingdings" w:hint="default"/>
+      </w:rPr>
+    </w:lvl>
+    <w:lvl w:ilvl="3" w:tplc="04090001" w:tentative="1">
+      <w:start w:val="1"/>
+      <w:numFmt w:val="bullet"/>
+      <w:lvlText w:val=""/>
+      <w:lvlJc w:val="left"/>
+      <w:pPr>
+        <w:ind w:left="3240" w:hanging="360"/>
+      </w:pPr>
+      <w:rPr>
+        <w:rFonts w:ascii="Symbol" w:hAnsi="Symbol" w:hint="default"/>
+      </w:rPr>
+    </w:lvl>
+    <w:lvl w:ilvl="4" w:tplc="04090003" w:tentative="1">
+      <w:start w:val="1"/>
+      <w:numFmt w:val="bullet"/>
+      <w:lvlText w:val="o"/>
+      <w:lvlJc w:val="left"/>
+      <w:pPr>
+        <w:ind w:left="3960" w:hanging="360"/>
+      </w:pPr>
+      <w:rPr>
+        <w:rFonts w:ascii="Courier New" w:hAnsi="Courier New" w:cs="Courier New" w:hint="default"/>
+      </w:rPr>
+    </w:lvl>
+    <w:lvl w:ilvl="5" w:tplc="04090005" w:tentative="1">
+      <w:start w:val="1"/>
+      <w:numFmt w:val="bullet"/>
+      <w:lvlText w:val=""/>
+      <w:lvlJc w:val="left"/>
+      <w:pPr>
+        <w:ind w:left="4680" w:hanging="360"/>
+      </w:pPr>
+      <w:rPr>
+        <w:rFonts w:ascii="Wingdings" w:hAnsi="Wingdings" w:hint="default"/>
+      </w:rPr>
+    </w:lvl>
+    <w:lvl w:ilvl="6" w:tplc="04090001" w:tentative="1">
+      <w:start w:val="1"/>
+      <w:numFmt w:val="bullet"/>
+      <w:lvlText w:val=""/>
+      <w:lvlJc w:val="left"/>
+      <w:pPr>
+        <w:ind w:left="5400" w:hanging="360"/>
+      </w:pPr>
+      <w:rPr>
+        <w:rFonts w:ascii="Symbol" w:hAnsi="Symbol" w:hint="default"/>
+      </w:rPr>
+    </w:lvl>
+    <w:lvl w:ilvl="7" w:tplc="04090003" w:tentative="1">
+      <w:start w:val="1"/>
+      <w:numFmt w:val="bullet"/>
+      <w:lvlText w:val="o"/>
+      <w:lvlJc w:val="left"/>
+      <w:pPr>
+        <w:ind w:left="6120" w:hanging="360"/>
+      </w:pPr>
+      <w:rPr>
+        <w:rFonts w:ascii="Courier New" w:hAnsi="Courier New" w:cs="Courier New" w:hint="default"/>
+      </w:rPr>
+    </w:lvl>
+    <w:lvl w:ilvl="8" w:tplc="04090005" w:tentative="1">
+      <w:start w:val="1"/>
+      <w:numFmt w:val="bullet"/>
+      <w:lvlText w:val=""/>
+      <w:lvlJc w:val="left"/>
+      <w:pPr>
+        <w:ind w:left="6840" w:hanging="360"/>
+      </w:pPr>
+      <w:rPr>
+        <w:rFonts w:ascii="Wingdings" w:hAnsi="Wingdings" w:hint="default"/>
+      </w:rPr>
+    </w:lvl>
+  </w:abstractNum>
+  <w:abstractNum w:abstractNumId="1">
+    <w:nsid w:val="35844ABB"/>
     <w:multiLevelType w:val="multilevel"/>
-    <w:tmpl w:val="C2B8C028"/>
+    <w:tmpl w:val="47389F2A"/>
     <w:lvl w:ilvl="0">
       <w:start w:val="1"/>
       <w:numFmt w:val="bullet"/>
@@ -202,9 +1942,9 @@
       <w:lvlJc w:val="left"/>
       <w:pPr>
         <w:tabs>
-          <w:tab w:val="num" w:pos="720"/>
+          <w:tab w:val="num" w:pos="1080"/>
         </w:tabs>
-        <w:ind w:left="720" w:hanging="360"/>
+        <w:ind w:left="1080" w:hanging="360"/>
       </w:pPr>
       <w:rPr>
         <w:rFonts w:ascii="Symbol" w:hAnsi="Symbol" w:hint="default"/>
@@ -213,26 +1953,29 @@
     </w:lvl>
     <w:lvl w:ilvl="1">
       <w:start w:val="1"/>
-      <w:numFmt w:val="decimal"/>
-      <w:lvlText w:val="%2."/>
+      <w:numFmt w:val="bullet"/>
+      <w:lvlText w:val=""/>
       <w:lvlJc w:val="left"/>
       <w:pPr>
         <w:tabs>
-          <w:tab w:val="num" w:pos="1440"/>
+          <w:tab w:val="num" w:pos="1800"/>
         </w:tabs>
-        <w:ind w:left="1440" w:hanging="360"/>
-      </w:pPr>
+        <w:ind w:left="1800" w:hanging="360"/>
+      </w:pPr>
+      <w:rPr>
+        <w:rFonts w:ascii="Symbol" w:hAnsi="Symbol" w:hint="default"/>
+      </w:rPr>
     </w:lvl>
-    <w:lvl w:ilvl="2" w:tentative="1">
+    <w:lvl w:ilvl="2">
       <w:start w:val="1"/>
       <w:numFmt w:val="bullet"/>
       <w:lvlText w:val=""/>
       <w:lvlJc w:val="left"/>
       <w:pPr>
         <w:tabs>
-          <w:tab w:val="num" w:pos="2160"/>
+          <w:tab w:val="num" w:pos="2520"/>
         </w:tabs>
-        <w:ind w:left="2160" w:hanging="360"/>
+        <w:ind w:left="2520" w:hanging="360"/>
       </w:pPr>
       <w:rPr>
         <w:rFonts w:ascii="Wingdings" w:hAnsi="Wingdings" w:hint="default"/>
@@ -246,9 +1989,9 @@
       <w:lvlJc w:val="left"/>
       <w:pPr>
         <w:tabs>
-          <w:tab w:val="num" w:pos="2880"/>
+          <w:tab w:val="num" w:pos="3240"/>
         </w:tabs>
-        <w:ind w:left="2880" w:hanging="360"/>
+        <w:ind w:left="3240" w:hanging="360"/>
       </w:pPr>
       <w:rPr>
         <w:rFonts w:ascii="Wingdings" w:hAnsi="Wingdings" w:hint="default"/>
@@ -262,9 +2005,9 @@
       <w:lvlJc w:val="left"/>
       <w:pPr>
         <w:tabs>
-          <w:tab w:val="num" w:pos="3600"/>
+          <w:tab w:val="num" w:pos="3960"/>
         </w:tabs>
-        <w:ind w:left="3600" w:hanging="360"/>
+        <w:ind w:left="3960" w:hanging="360"/>
       </w:pPr>
       <w:rPr>
         <w:rFonts w:ascii="Wingdings" w:hAnsi="Wingdings" w:hint="default"/>
@@ -278,9 +2021,9 @@
       <w:lvlJc w:val="left"/>
       <w:pPr>
         <w:tabs>
-          <w:tab w:val="num" w:pos="4320"/>
+          <w:tab w:val="num" w:pos="4680"/>
         </w:tabs>
-        <w:ind w:left="4320" w:hanging="360"/>
+        <w:ind w:left="4680" w:hanging="360"/>
       </w:pPr>
       <w:rPr>
         <w:rFonts w:ascii="Wingdings" w:hAnsi="Wingdings" w:hint="default"/>
@@ -294,9 +2037,9 @@
       <w:lvlJc w:val="left"/>
       <w:pPr>
         <w:tabs>
-          <w:tab w:val="num" w:pos="5040"/>
+          <w:tab w:val="num" w:pos="5400"/>
         </w:tabs>
-        <w:ind w:left="5040" w:hanging="360"/>
+        <w:ind w:left="5400" w:hanging="360"/>
       </w:pPr>
       <w:rPr>
         <w:rFonts w:ascii="Wingdings" w:hAnsi="Wingdings" w:hint="default"/>
@@ -310,9 +2053,9 @@
       <w:lvlJc w:val="left"/>
       <w:pPr>
         <w:tabs>
-          <w:tab w:val="num" w:pos="5760"/>
+          <w:tab w:val="num" w:pos="6120"/>
         </w:tabs>
-        <w:ind w:left="5760" w:hanging="360"/>
+        <w:ind w:left="6120" w:hanging="360"/>
       </w:pPr>
       <w:rPr>
         <w:rFonts w:ascii="Wingdings" w:hAnsi="Wingdings" w:hint="default"/>
@@ -326,9 +2069,157 @@
       <w:lvlJc w:val="left"/>
       <w:pPr>
         <w:tabs>
-          <w:tab w:val="num" w:pos="6480"/>
+          <w:tab w:val="num" w:pos="6840"/>
         </w:tabs>
-        <w:ind w:left="6480" w:hanging="360"/>
+        <w:ind w:left="6840" w:hanging="360"/>
+      </w:pPr>
+      <w:rPr>
+        <w:rFonts w:ascii="Wingdings" w:hAnsi="Wingdings" w:hint="default"/>
+        <w:sz w:val="20"/>
+      </w:rPr>
+    </w:lvl>
+  </w:abstractNum>
+  <w:abstractNum w:abstractNumId="2">
+    <w:nsid w:val="39D428F8"/>
+    <w:multiLevelType w:val="multilevel"/>
+    <w:tmpl w:val="47389F2A"/>
+    <w:lvl w:ilvl="0">
+      <w:start w:val="1"/>
+      <w:numFmt w:val="bullet"/>
+      <w:lvlText w:val=""/>
+      <w:lvlJc w:val="left"/>
+      <w:pPr>
+        <w:tabs>
+          <w:tab w:val="num" w:pos="1080"/>
+        </w:tabs>
+        <w:ind w:left="1080" w:hanging="360"/>
+      </w:pPr>
+      <w:rPr>
+        <w:rFonts w:ascii="Symbol" w:hAnsi="Symbol" w:hint="default"/>
+        <w:sz w:val="20"/>
+      </w:rPr>
+    </w:lvl>
+    <w:lvl w:ilvl="1">
+      <w:start w:val="1"/>
+      <w:numFmt w:val="bullet"/>
+      <w:lvlText w:val=""/>
+      <w:lvlJc w:val="left"/>
+      <w:pPr>
+        <w:tabs>
+          <w:tab w:val="num" w:pos="1800"/>
+        </w:tabs>
+        <w:ind w:left="1800" w:hanging="360"/>
+      </w:pPr>
+      <w:rPr>
+        <w:rFonts w:ascii="Symbol" w:hAnsi="Symbol" w:hint="default"/>
+      </w:rPr>
+    </w:lvl>
+    <w:lvl w:ilvl="2" w:tentative="1">
+      <w:start w:val="1"/>
+      <w:numFmt w:val="bullet"/>
+      <w:lvlText w:val=""/>
+      <w:lvlJc w:val="left"/>
+      <w:pPr>
+        <w:tabs>
+          <w:tab w:val="num" w:pos="2520"/>
+        </w:tabs>
+        <w:ind w:left="2520" w:hanging="360"/>
+      </w:pPr>
+      <w:rPr>
+        <w:rFonts w:ascii="Wingdings" w:hAnsi="Wingdings" w:hint="default"/>
+        <w:sz w:val="20"/>
+      </w:rPr>
+    </w:lvl>
+    <w:lvl w:ilvl="3" w:tentative="1">
+      <w:start w:val="1"/>
+      <w:numFmt w:val="bullet"/>
+      <w:lvlText w:val=""/>
+      <w:lvlJc w:val="left"/>
+      <w:pPr>
+        <w:tabs>
+          <w:tab w:val="num" w:pos="3240"/>
+        </w:tabs>
+        <w:ind w:left="3240" w:hanging="360"/>
+      </w:pPr>
+      <w:rPr>
+        <w:rFonts w:ascii="Wingdings" w:hAnsi="Wingdings" w:hint="default"/>
+        <w:sz w:val="20"/>
+      </w:rPr>
+    </w:lvl>
+    <w:lvl w:ilvl="4" w:tentative="1">
+      <w:start w:val="1"/>
+      <w:numFmt w:val="bullet"/>
+      <w:lvlText w:val=""/>
+      <w:lvlJc w:val="left"/>
+      <w:pPr>
+        <w:tabs>
+          <w:tab w:val="num" w:pos="3960"/>
+        </w:tabs>
+        <w:ind w:left="3960" w:hanging="360"/>
+      </w:pPr>
+      <w:rPr>
+        <w:rFonts w:ascii="Wingdings" w:hAnsi="Wingdings" w:hint="default"/>
+        <w:sz w:val="20"/>
+      </w:rPr>
+    </w:lvl>
+    <w:lvl w:ilvl="5" w:tentative="1">
+      <w:start w:val="1"/>
+      <w:numFmt w:val="bullet"/>
+      <w:lvlText w:val=""/>
+      <w:lvlJc w:val="left"/>
+      <w:pPr>
+        <w:tabs>
+          <w:tab w:val="num" w:pos="4680"/>
+        </w:tabs>
+        <w:ind w:left="4680" w:hanging="360"/>
+      </w:pPr>
+      <w:rPr>
+        <w:rFonts w:ascii="Wingdings" w:hAnsi="Wingdings" w:hint="default"/>
+        <w:sz w:val="20"/>
+      </w:rPr>
+    </w:lvl>
+    <w:lvl w:ilvl="6" w:tentative="1">
+      <w:start w:val="1"/>
+      <w:numFmt w:val="bullet"/>
+      <w:lvlText w:val=""/>
+      <w:lvlJc w:val="left"/>
+      <w:pPr>
+        <w:tabs>
+          <w:tab w:val="num" w:pos="5400"/>
+        </w:tabs>
+        <w:ind w:left="5400" w:hanging="360"/>
+      </w:pPr>
+      <w:rPr>
+        <w:rFonts w:ascii="Wingdings" w:hAnsi="Wingdings" w:hint="default"/>
+        <w:sz w:val="20"/>
+      </w:rPr>
+    </w:lvl>
+    <w:lvl w:ilvl="7" w:tentative="1">
+      <w:start w:val="1"/>
+      <w:numFmt w:val="bullet"/>
+      <w:lvlText w:val=""/>
+      <w:lvlJc w:val="left"/>
+      <w:pPr>
+        <w:tabs>
+          <w:tab w:val="num" w:pos="6120"/>
+        </w:tabs>
+        <w:ind w:left="6120" w:hanging="360"/>
+      </w:pPr>
+      <w:rPr>
+        <w:rFonts w:ascii="Wingdings" w:hAnsi="Wingdings" w:hint="default"/>
+        <w:sz w:val="20"/>
+      </w:rPr>
+    </w:lvl>
+    <w:lvl w:ilvl="8" w:tentative="1">
+      <w:start w:val="1"/>
+      <w:numFmt w:val="bullet"/>
+      <w:lvlText w:val=""/>
+      <w:lvlJc w:val="left"/>
+      <w:pPr>
+        <w:tabs>
+          <w:tab w:val="num" w:pos="6840"/>
+        </w:tabs>
+        <w:ind w:left="6840" w:hanging="360"/>
       </w:pPr>
       <w:rPr>
         <w:rFonts w:ascii="Wingdings" w:hAnsi="Wingdings" w:hint="default"/>
@@ -337,7 +2228,13 @@
     </w:lvl>
   </w:abstractNum>
   <w:num w:numId="1">
+    <w:abstractNumId w:val="2"/>
+  </w:num>
+  <w:num w:numId="2">
     <w:abstractNumId w:val="0"/>
+  </w:num>
+  <w:num w:numId="3">
+    <w:abstractNumId w:val="1"/>
   </w:num>
 </w:numbering>
 </file>
@@ -530,6 +2427,21 @@
     <w:semiHidden/>
     <w:unhideWhenUsed/>
   </w:style>
+  <w:style w:type="paragraph" w:styleId="ListParagraph">
+    <w:name w:val="List Paragraph"/>
+    <w:basedOn w:val="Normal"/>
+    <w:uiPriority w:val="34"/>
+    <w:qFormat/>
+    <w:rsid w:val="00CF35F5"/>
+    <w:pPr>
+      <w:spacing w:after="0" w:line="240" w:lineRule="auto"/>
+    </w:pPr>
+    <w:rPr>
+      <w:rFonts w:ascii="Times New Roman" w:hAnsi="Times New Roman" w:cs="Times New Roman"/>
+      <w:sz w:val="24"/>
+      <w:szCs w:val="24"/>
+    </w:rPr>
+  </w:style>
 </w:styles>
 </file>
 
@@ -720,6 +2632,21 @@
     <w:uiPriority w:val="99"/>
     <w:semiHidden/>
     <w:unhideWhenUsed/>
+  </w:style>
+  <w:style w:type="paragraph" w:styleId="ListParagraph">
+    <w:name w:val="List Paragraph"/>
+    <w:basedOn w:val="Normal"/>
+    <w:uiPriority w:val="34"/>
+    <w:qFormat/>
+    <w:rsid w:val="00CF35F5"/>
+    <w:pPr>
+      <w:spacing w:after="0" w:line="240" w:lineRule="auto"/>
+    </w:pPr>
+    <w:rPr>
+      <w:rFonts w:ascii="Times New Roman" w:hAnsi="Times New Roman" w:cs="Times New Roman"/>
+      <w:sz w:val="24"/>
+      <w:szCs w:val="24"/>
+    </w:rPr>
   </w:style>
 </w:styles>
 </file>

</xml_diff>